<commit_message>
Change Intune to Microsoft 365
</commit_message>
<xml_diff>
--- a/PSModule/M365Documentation/Data/Template.docx
+++ b/PSModule/M365Documentation/Data/Template.docx
@@ -1,6 +1,6 @@
 
 <file path=word/document.xml><?xml version="1.0" encoding="utf-8"?>
-<w:document xmlns:wpc="http://schemas.microsoft.com/office/word/2010/wordprocessingCanvas" xmlns:cx="http://schemas.microsoft.com/office/drawing/2014/chartex" xmlns:cx1="http://schemas.microsoft.com/office/drawing/2015/9/8/chartex" xmlns:cx2="http://schemas.microsoft.com/office/drawing/2015/10/21/chartex" xmlns:cx3="http://schemas.microsoft.com/office/drawing/2016/5/9/chartex" xmlns:cx4="http://schemas.microsoft.com/office/drawing/2016/5/10/chartex" xmlns:cx5="http://schemas.microsoft.com/office/drawing/2016/5/11/chartex" xmlns:cx6="http://schemas.microsoft.com/office/drawing/2016/5/12/chartex" xmlns:cx7="http://schemas.microsoft.com/office/drawing/2016/5/13/chartex" xmlns:cx8="http://schemas.microsoft.com/office/drawing/2016/5/14/chartex" xmlns:mc="http://schemas.openxmlformats.org/markup-compatibility/2006" xmlns:aink="http://schemas.microsoft.com/office/drawing/2016/ink" xmlns:am3d="http://schemas.microsoft.com/office/drawing/2017/model3d" xmlns:o="urn:schemas-microsoft-com:office:office" xmlns:r="http://schemas.openxmlformats.org/officeDocument/2006/relationships" xmlns:m="http://schemas.openxmlformats.org/officeDocument/2006/math" xmlns:v="urn:schemas-microsoft-com:vml" xmlns:wp14="http://schemas.microsoft.com/office/word/2010/wordprocessingDrawing" xmlns:wp="http://schemas.openxmlformats.org/drawingml/2006/wordprocessingDrawing" xmlns:w10="urn:schemas-microsoft-com:office:word" xmlns:w="http://schemas.openxmlformats.org/wordprocessingml/2006/main" xmlns:w14="http://schemas.microsoft.com/office/word/2010/wordml" xmlns:w15="http://schemas.microsoft.com/office/word/2012/wordml" xmlns:w16cex="http://schemas.microsoft.com/office/word/2018/wordml/cex" xmlns:w16cid="http://schemas.microsoft.com/office/word/2016/wordml/cid" xmlns:w16="http://schemas.microsoft.com/office/word/2018/wordml" xmlns:w16se="http://schemas.microsoft.com/office/word/2015/wordml/symex" xmlns:wpg="http://schemas.microsoft.com/office/word/2010/wordprocessingGroup" xmlns:wpi="http://schemas.microsoft.com/office/word/2010/wordprocessingInk" xmlns:wne="http://schemas.microsoft.com/office/word/2006/wordml" xmlns:wps="http://schemas.microsoft.com/office/word/2010/wordprocessingShape" mc:Ignorable="w14 w15 w16se w16cid w16 w16cex wp14">
+<w:document xmlns:wpc="http://schemas.microsoft.com/office/word/2010/wordprocessingCanvas" xmlns:cx="http://schemas.microsoft.com/office/drawing/2014/chartex" xmlns:cx1="http://schemas.microsoft.com/office/drawing/2015/9/8/chartex" xmlns:cx2="http://schemas.microsoft.com/office/drawing/2015/10/21/chartex" xmlns:cx3="http://schemas.microsoft.com/office/drawing/2016/5/9/chartex" xmlns:cx4="http://schemas.microsoft.com/office/drawing/2016/5/10/chartex" xmlns:cx5="http://schemas.microsoft.com/office/drawing/2016/5/11/chartex" xmlns:cx6="http://schemas.microsoft.com/office/drawing/2016/5/12/chartex" xmlns:cx7="http://schemas.microsoft.com/office/drawing/2016/5/13/chartex" xmlns:cx8="http://schemas.microsoft.com/office/drawing/2016/5/14/chartex" xmlns:mc="http://schemas.openxmlformats.org/markup-compatibility/2006" xmlns:aink="http://schemas.microsoft.com/office/drawing/2016/ink" xmlns:am3d="http://schemas.microsoft.com/office/drawing/2017/model3d" xmlns:o="urn:schemas-microsoft-com:office:office" xmlns:r="http://schemas.openxmlformats.org/officeDocument/2006/relationships" xmlns:m="http://schemas.openxmlformats.org/officeDocument/2006/math" xmlns:v="urn:schemas-microsoft-com:vml" xmlns:wp14="http://schemas.microsoft.com/office/word/2010/wordprocessingDrawing" xmlns:wp="http://schemas.openxmlformats.org/drawingml/2006/wordprocessingDrawing" xmlns:w10="urn:schemas-microsoft-com:office:word" xmlns:w="http://schemas.openxmlformats.org/wordprocessingml/2006/main" xmlns:w14="http://schemas.microsoft.com/office/word/2010/wordml" xmlns:w15="http://schemas.microsoft.com/office/word/2012/wordml" xmlns:w16cex="http://schemas.microsoft.com/office/word/2018/wordml/cex" xmlns:w16cid="http://schemas.microsoft.com/office/word/2016/wordml/cid" xmlns:w16="http://schemas.microsoft.com/office/word/2018/wordml" xmlns:w16sdtdh="http://schemas.microsoft.com/office/word/2020/wordml/sdtdatahash" xmlns:w16se="http://schemas.microsoft.com/office/word/2015/wordml/symex" xmlns:wpg="http://schemas.microsoft.com/office/word/2010/wordprocessingGroup" xmlns:wpi="http://schemas.microsoft.com/office/word/2010/wordprocessingInk" xmlns:wne="http://schemas.microsoft.com/office/word/2006/wordml" xmlns:wps="http://schemas.microsoft.com/office/word/2010/wordprocessingShape" mc:Ignorable="w14 w15 w16se w16cid w16 w16cex w16sdtdh wp14">
   <w:body>
     <w:sdt>
       <w:sdtPr>
@@ -616,7 +616,7 @@
 </file>
 
 <file path=word/endnotes.xml><?xml version="1.0" encoding="utf-8"?>
-<w:endnotes xmlns:wpc="http://schemas.microsoft.com/office/word/2010/wordprocessingCanvas" xmlns:cx="http://schemas.microsoft.com/office/drawing/2014/chartex" xmlns:cx1="http://schemas.microsoft.com/office/drawing/2015/9/8/chartex" xmlns:cx2="http://schemas.microsoft.com/office/drawing/2015/10/21/chartex" xmlns:cx3="http://schemas.microsoft.com/office/drawing/2016/5/9/chartex" xmlns:cx4="http://schemas.microsoft.com/office/drawing/2016/5/10/chartex" xmlns:cx5="http://schemas.microsoft.com/office/drawing/2016/5/11/chartex" xmlns:cx6="http://schemas.microsoft.com/office/drawing/2016/5/12/chartex" xmlns:cx7="http://schemas.microsoft.com/office/drawing/2016/5/13/chartex" xmlns:cx8="http://schemas.microsoft.com/office/drawing/2016/5/14/chartex" xmlns:mc="http://schemas.openxmlformats.org/markup-compatibility/2006" xmlns:aink="http://schemas.microsoft.com/office/drawing/2016/ink" xmlns:am3d="http://schemas.microsoft.com/office/drawing/2017/model3d" xmlns:o="urn:schemas-microsoft-com:office:office" xmlns:r="http://schemas.openxmlformats.org/officeDocument/2006/relationships" xmlns:m="http://schemas.openxmlformats.org/officeDocument/2006/math" xmlns:v="urn:schemas-microsoft-com:vml" xmlns:wp14="http://schemas.microsoft.com/office/word/2010/wordprocessingDrawing" xmlns:wp="http://schemas.openxmlformats.org/drawingml/2006/wordprocessingDrawing" xmlns:w10="urn:schemas-microsoft-com:office:word" xmlns:w="http://schemas.openxmlformats.org/wordprocessingml/2006/main" xmlns:w14="http://schemas.microsoft.com/office/word/2010/wordml" xmlns:w15="http://schemas.microsoft.com/office/word/2012/wordml" xmlns:w16cex="http://schemas.microsoft.com/office/word/2018/wordml/cex" xmlns:w16cid="http://schemas.microsoft.com/office/word/2016/wordml/cid" xmlns:w16="http://schemas.microsoft.com/office/word/2018/wordml" xmlns:w16se="http://schemas.microsoft.com/office/word/2015/wordml/symex" xmlns:wpg="http://schemas.microsoft.com/office/word/2010/wordprocessingGroup" xmlns:wpi="http://schemas.microsoft.com/office/word/2010/wordprocessingInk" xmlns:wne="http://schemas.microsoft.com/office/word/2006/wordml" xmlns:wps="http://schemas.microsoft.com/office/word/2010/wordprocessingShape" mc:Ignorable="w14 w15 w16se w16cid w16 w16cex wp14">
+<w:endnotes xmlns:wpc="http://schemas.microsoft.com/office/word/2010/wordprocessingCanvas" xmlns:cx="http://schemas.microsoft.com/office/drawing/2014/chartex" xmlns:cx1="http://schemas.microsoft.com/office/drawing/2015/9/8/chartex" xmlns:cx2="http://schemas.microsoft.com/office/drawing/2015/10/21/chartex" xmlns:cx3="http://schemas.microsoft.com/office/drawing/2016/5/9/chartex" xmlns:cx4="http://schemas.microsoft.com/office/drawing/2016/5/10/chartex" xmlns:cx5="http://schemas.microsoft.com/office/drawing/2016/5/11/chartex" xmlns:cx6="http://schemas.microsoft.com/office/drawing/2016/5/12/chartex" xmlns:cx7="http://schemas.microsoft.com/office/drawing/2016/5/13/chartex" xmlns:cx8="http://schemas.microsoft.com/office/drawing/2016/5/14/chartex" xmlns:mc="http://schemas.openxmlformats.org/markup-compatibility/2006" xmlns:aink="http://schemas.microsoft.com/office/drawing/2016/ink" xmlns:am3d="http://schemas.microsoft.com/office/drawing/2017/model3d" xmlns:o="urn:schemas-microsoft-com:office:office" xmlns:r="http://schemas.openxmlformats.org/officeDocument/2006/relationships" xmlns:m="http://schemas.openxmlformats.org/officeDocument/2006/math" xmlns:v="urn:schemas-microsoft-com:vml" xmlns:wp14="http://schemas.microsoft.com/office/word/2010/wordprocessingDrawing" xmlns:wp="http://schemas.openxmlformats.org/drawingml/2006/wordprocessingDrawing" xmlns:w10="urn:schemas-microsoft-com:office:word" xmlns:w="http://schemas.openxmlformats.org/wordprocessingml/2006/main" xmlns:w14="http://schemas.microsoft.com/office/word/2010/wordml" xmlns:w15="http://schemas.microsoft.com/office/word/2012/wordml" xmlns:w16cex="http://schemas.microsoft.com/office/word/2018/wordml/cex" xmlns:w16cid="http://schemas.microsoft.com/office/word/2016/wordml/cid" xmlns:w16="http://schemas.microsoft.com/office/word/2018/wordml" xmlns:w16sdtdh="http://schemas.microsoft.com/office/word/2020/wordml/sdtdatahash" xmlns:w16se="http://schemas.microsoft.com/office/word/2015/wordml/symex" xmlns:wpg="http://schemas.microsoft.com/office/word/2010/wordprocessingGroup" xmlns:wpi="http://schemas.microsoft.com/office/word/2010/wordprocessingInk" xmlns:wne="http://schemas.microsoft.com/office/word/2006/wordml" xmlns:wps="http://schemas.microsoft.com/office/word/2010/wordprocessingShape" mc:Ignorable="w14 w15 w16se w16cid w16 w16cex w16sdtdh wp14">
   <w:endnote w:type="separator" w:id="-1">
     <w:p>
       <w:pPr>
@@ -641,7 +641,7 @@
 </file>
 
 <file path=word/footer1.xml><?xml version="1.0" encoding="utf-8"?>
-<w:ftr xmlns:wpc="http://schemas.microsoft.com/office/word/2010/wordprocessingCanvas" xmlns:cx="http://schemas.microsoft.com/office/drawing/2014/chartex" xmlns:cx1="http://schemas.microsoft.com/office/drawing/2015/9/8/chartex" xmlns:cx2="http://schemas.microsoft.com/office/drawing/2015/10/21/chartex" xmlns:cx3="http://schemas.microsoft.com/office/drawing/2016/5/9/chartex" xmlns:cx4="http://schemas.microsoft.com/office/drawing/2016/5/10/chartex" xmlns:cx5="http://schemas.microsoft.com/office/drawing/2016/5/11/chartex" xmlns:cx6="http://schemas.microsoft.com/office/drawing/2016/5/12/chartex" xmlns:cx7="http://schemas.microsoft.com/office/drawing/2016/5/13/chartex" xmlns:cx8="http://schemas.microsoft.com/office/drawing/2016/5/14/chartex" xmlns:mc="http://schemas.openxmlformats.org/markup-compatibility/2006" xmlns:aink="http://schemas.microsoft.com/office/drawing/2016/ink" xmlns:am3d="http://schemas.microsoft.com/office/drawing/2017/model3d" xmlns:o="urn:schemas-microsoft-com:office:office" xmlns:r="http://schemas.openxmlformats.org/officeDocument/2006/relationships" xmlns:m="http://schemas.openxmlformats.org/officeDocument/2006/math" xmlns:v="urn:schemas-microsoft-com:vml" xmlns:wp14="http://schemas.microsoft.com/office/word/2010/wordprocessingDrawing" xmlns:wp="http://schemas.openxmlformats.org/drawingml/2006/wordprocessingDrawing" xmlns:w10="urn:schemas-microsoft-com:office:word" xmlns:w="http://schemas.openxmlformats.org/wordprocessingml/2006/main" xmlns:w14="http://schemas.microsoft.com/office/word/2010/wordml" xmlns:w15="http://schemas.microsoft.com/office/word/2012/wordml" xmlns:w16cex="http://schemas.microsoft.com/office/word/2018/wordml/cex" xmlns:w16cid="http://schemas.microsoft.com/office/word/2016/wordml/cid" xmlns:w16="http://schemas.microsoft.com/office/word/2018/wordml" xmlns:w16se="http://schemas.microsoft.com/office/word/2015/wordml/symex" xmlns:wpg="http://schemas.microsoft.com/office/word/2010/wordprocessingGroup" xmlns:wpi="http://schemas.microsoft.com/office/word/2010/wordprocessingInk" xmlns:wne="http://schemas.microsoft.com/office/word/2006/wordml" xmlns:wps="http://schemas.microsoft.com/office/word/2010/wordprocessingShape" mc:Ignorable="w14 w15 w16se w16cid w16 w16cex wp14">
+<w:ftr xmlns:wpc="http://schemas.microsoft.com/office/word/2010/wordprocessingCanvas" xmlns:cx="http://schemas.microsoft.com/office/drawing/2014/chartex" xmlns:cx1="http://schemas.microsoft.com/office/drawing/2015/9/8/chartex" xmlns:cx2="http://schemas.microsoft.com/office/drawing/2015/10/21/chartex" xmlns:cx3="http://schemas.microsoft.com/office/drawing/2016/5/9/chartex" xmlns:cx4="http://schemas.microsoft.com/office/drawing/2016/5/10/chartex" xmlns:cx5="http://schemas.microsoft.com/office/drawing/2016/5/11/chartex" xmlns:cx6="http://schemas.microsoft.com/office/drawing/2016/5/12/chartex" xmlns:cx7="http://schemas.microsoft.com/office/drawing/2016/5/13/chartex" xmlns:cx8="http://schemas.microsoft.com/office/drawing/2016/5/14/chartex" xmlns:mc="http://schemas.openxmlformats.org/markup-compatibility/2006" xmlns:aink="http://schemas.microsoft.com/office/drawing/2016/ink" xmlns:am3d="http://schemas.microsoft.com/office/drawing/2017/model3d" xmlns:o="urn:schemas-microsoft-com:office:office" xmlns:r="http://schemas.openxmlformats.org/officeDocument/2006/relationships" xmlns:m="http://schemas.openxmlformats.org/officeDocument/2006/math" xmlns:v="urn:schemas-microsoft-com:vml" xmlns:wp14="http://schemas.microsoft.com/office/word/2010/wordprocessingDrawing" xmlns:wp="http://schemas.openxmlformats.org/drawingml/2006/wordprocessingDrawing" xmlns:w10="urn:schemas-microsoft-com:office:word" xmlns:w="http://schemas.openxmlformats.org/wordprocessingml/2006/main" xmlns:w14="http://schemas.microsoft.com/office/word/2010/wordml" xmlns:w15="http://schemas.microsoft.com/office/word/2012/wordml" xmlns:w16cex="http://schemas.microsoft.com/office/word/2018/wordml/cex" xmlns:w16cid="http://schemas.microsoft.com/office/word/2016/wordml/cid" xmlns:w16="http://schemas.microsoft.com/office/word/2018/wordml" xmlns:w16sdtdh="http://schemas.microsoft.com/office/word/2020/wordml/sdtdatahash" xmlns:w16se="http://schemas.microsoft.com/office/word/2015/wordml/symex" xmlns:wpg="http://schemas.microsoft.com/office/word/2010/wordprocessingGroup" xmlns:wpi="http://schemas.microsoft.com/office/word/2010/wordprocessingInk" xmlns:wne="http://schemas.microsoft.com/office/word/2006/wordml" xmlns:wps="http://schemas.microsoft.com/office/word/2010/wordprocessingShape" mc:Ignorable="w14 w15 w16se w16cid w16 w16cex w16sdtdh wp14">
   <w:p>
     <w:pPr>
       <w:pStyle w:val="Footer"/>
@@ -651,7 +651,7 @@
 </file>
 
 <file path=word/footer2.xml><?xml version="1.0" encoding="utf-8"?>
-<w:ftr xmlns:wpc="http://schemas.microsoft.com/office/word/2010/wordprocessingCanvas" xmlns:cx="http://schemas.microsoft.com/office/drawing/2014/chartex" xmlns:cx1="http://schemas.microsoft.com/office/drawing/2015/9/8/chartex" xmlns:cx2="http://schemas.microsoft.com/office/drawing/2015/10/21/chartex" xmlns:cx3="http://schemas.microsoft.com/office/drawing/2016/5/9/chartex" xmlns:cx4="http://schemas.microsoft.com/office/drawing/2016/5/10/chartex" xmlns:cx5="http://schemas.microsoft.com/office/drawing/2016/5/11/chartex" xmlns:cx6="http://schemas.microsoft.com/office/drawing/2016/5/12/chartex" xmlns:cx7="http://schemas.microsoft.com/office/drawing/2016/5/13/chartex" xmlns:cx8="http://schemas.microsoft.com/office/drawing/2016/5/14/chartex" xmlns:mc="http://schemas.openxmlformats.org/markup-compatibility/2006" xmlns:aink="http://schemas.microsoft.com/office/drawing/2016/ink" xmlns:am3d="http://schemas.microsoft.com/office/drawing/2017/model3d" xmlns:o="urn:schemas-microsoft-com:office:office" xmlns:r="http://schemas.openxmlformats.org/officeDocument/2006/relationships" xmlns:m="http://schemas.openxmlformats.org/officeDocument/2006/math" xmlns:v="urn:schemas-microsoft-com:vml" xmlns:wp14="http://schemas.microsoft.com/office/word/2010/wordprocessingDrawing" xmlns:wp="http://schemas.openxmlformats.org/drawingml/2006/wordprocessingDrawing" xmlns:w10="urn:schemas-microsoft-com:office:word" xmlns:w="http://schemas.openxmlformats.org/wordprocessingml/2006/main" xmlns:w14="http://schemas.microsoft.com/office/word/2010/wordml" xmlns:w15="http://schemas.microsoft.com/office/word/2012/wordml" xmlns:w16cex="http://schemas.microsoft.com/office/word/2018/wordml/cex" xmlns:w16cid="http://schemas.microsoft.com/office/word/2016/wordml/cid" xmlns:w16="http://schemas.microsoft.com/office/word/2018/wordml" xmlns:w16se="http://schemas.microsoft.com/office/word/2015/wordml/symex" xmlns:wpg="http://schemas.microsoft.com/office/word/2010/wordprocessingGroup" xmlns:wpi="http://schemas.microsoft.com/office/word/2010/wordprocessingInk" xmlns:wne="http://schemas.microsoft.com/office/word/2006/wordml" xmlns:wps="http://schemas.microsoft.com/office/word/2010/wordprocessingShape" mc:Ignorable="w14 w15 w16se w16cid w16 w16cex wp14">
+<w:ftr xmlns:wpc="http://schemas.microsoft.com/office/word/2010/wordprocessingCanvas" xmlns:cx="http://schemas.microsoft.com/office/drawing/2014/chartex" xmlns:cx1="http://schemas.microsoft.com/office/drawing/2015/9/8/chartex" xmlns:cx2="http://schemas.microsoft.com/office/drawing/2015/10/21/chartex" xmlns:cx3="http://schemas.microsoft.com/office/drawing/2016/5/9/chartex" xmlns:cx4="http://schemas.microsoft.com/office/drawing/2016/5/10/chartex" xmlns:cx5="http://schemas.microsoft.com/office/drawing/2016/5/11/chartex" xmlns:cx6="http://schemas.microsoft.com/office/drawing/2016/5/12/chartex" xmlns:cx7="http://schemas.microsoft.com/office/drawing/2016/5/13/chartex" xmlns:cx8="http://schemas.microsoft.com/office/drawing/2016/5/14/chartex" xmlns:mc="http://schemas.openxmlformats.org/markup-compatibility/2006" xmlns:aink="http://schemas.microsoft.com/office/drawing/2016/ink" xmlns:am3d="http://schemas.microsoft.com/office/drawing/2017/model3d" xmlns:o="urn:schemas-microsoft-com:office:office" xmlns:r="http://schemas.openxmlformats.org/officeDocument/2006/relationships" xmlns:m="http://schemas.openxmlformats.org/officeDocument/2006/math" xmlns:v="urn:schemas-microsoft-com:vml" xmlns:wp14="http://schemas.microsoft.com/office/word/2010/wordprocessingDrawing" xmlns:wp="http://schemas.openxmlformats.org/drawingml/2006/wordprocessingDrawing" xmlns:w10="urn:schemas-microsoft-com:office:word" xmlns:w="http://schemas.openxmlformats.org/wordprocessingml/2006/main" xmlns:w14="http://schemas.microsoft.com/office/word/2010/wordml" xmlns:w15="http://schemas.microsoft.com/office/word/2012/wordml" xmlns:w16cex="http://schemas.microsoft.com/office/word/2018/wordml/cex" xmlns:w16cid="http://schemas.microsoft.com/office/word/2016/wordml/cid" xmlns:w16="http://schemas.microsoft.com/office/word/2018/wordml" xmlns:w16sdtdh="http://schemas.microsoft.com/office/word/2020/wordml/sdtdatahash" xmlns:w16se="http://schemas.microsoft.com/office/word/2015/wordml/symex" xmlns:wpg="http://schemas.microsoft.com/office/word/2010/wordprocessingGroup" xmlns:wpi="http://schemas.microsoft.com/office/word/2010/wordprocessingInk" xmlns:wne="http://schemas.microsoft.com/office/word/2006/wordml" xmlns:wps="http://schemas.microsoft.com/office/word/2010/wordprocessingShape" mc:Ignorable="w14 w15 w16se w16cid w16 w16cex w16sdtdh wp14">
   <w:p>
     <w:pPr>
       <w:pStyle w:val="Footer"/>
@@ -688,7 +688,7 @@
 </file>
 
 <file path=word/footer3.xml><?xml version="1.0" encoding="utf-8"?>
-<w:ftr xmlns:wpc="http://schemas.microsoft.com/office/word/2010/wordprocessingCanvas" xmlns:cx="http://schemas.microsoft.com/office/drawing/2014/chartex" xmlns:cx1="http://schemas.microsoft.com/office/drawing/2015/9/8/chartex" xmlns:cx2="http://schemas.microsoft.com/office/drawing/2015/10/21/chartex" xmlns:cx3="http://schemas.microsoft.com/office/drawing/2016/5/9/chartex" xmlns:cx4="http://schemas.microsoft.com/office/drawing/2016/5/10/chartex" xmlns:cx5="http://schemas.microsoft.com/office/drawing/2016/5/11/chartex" xmlns:cx6="http://schemas.microsoft.com/office/drawing/2016/5/12/chartex" xmlns:cx7="http://schemas.microsoft.com/office/drawing/2016/5/13/chartex" xmlns:cx8="http://schemas.microsoft.com/office/drawing/2016/5/14/chartex" xmlns:mc="http://schemas.openxmlformats.org/markup-compatibility/2006" xmlns:aink="http://schemas.microsoft.com/office/drawing/2016/ink" xmlns:am3d="http://schemas.microsoft.com/office/drawing/2017/model3d" xmlns:o="urn:schemas-microsoft-com:office:office" xmlns:r="http://schemas.openxmlformats.org/officeDocument/2006/relationships" xmlns:m="http://schemas.openxmlformats.org/officeDocument/2006/math" xmlns:v="urn:schemas-microsoft-com:vml" xmlns:wp14="http://schemas.microsoft.com/office/word/2010/wordprocessingDrawing" xmlns:wp="http://schemas.openxmlformats.org/drawingml/2006/wordprocessingDrawing" xmlns:w10="urn:schemas-microsoft-com:office:word" xmlns:w="http://schemas.openxmlformats.org/wordprocessingml/2006/main" xmlns:w14="http://schemas.microsoft.com/office/word/2010/wordml" xmlns:w15="http://schemas.microsoft.com/office/word/2012/wordml" xmlns:w16cex="http://schemas.microsoft.com/office/word/2018/wordml/cex" xmlns:w16cid="http://schemas.microsoft.com/office/word/2016/wordml/cid" xmlns:w16="http://schemas.microsoft.com/office/word/2018/wordml" xmlns:w16se="http://schemas.microsoft.com/office/word/2015/wordml/symex" xmlns:wpg="http://schemas.microsoft.com/office/word/2010/wordprocessingGroup" xmlns:wpi="http://schemas.microsoft.com/office/word/2010/wordprocessingInk" xmlns:wne="http://schemas.microsoft.com/office/word/2006/wordml" xmlns:wps="http://schemas.microsoft.com/office/word/2010/wordprocessingShape" mc:Ignorable="w14 w15 w16se w16cid w16 w16cex wp14">
+<w:ftr xmlns:wpc="http://schemas.microsoft.com/office/word/2010/wordprocessingCanvas" xmlns:cx="http://schemas.microsoft.com/office/drawing/2014/chartex" xmlns:cx1="http://schemas.microsoft.com/office/drawing/2015/9/8/chartex" xmlns:cx2="http://schemas.microsoft.com/office/drawing/2015/10/21/chartex" xmlns:cx3="http://schemas.microsoft.com/office/drawing/2016/5/9/chartex" xmlns:cx4="http://schemas.microsoft.com/office/drawing/2016/5/10/chartex" xmlns:cx5="http://schemas.microsoft.com/office/drawing/2016/5/11/chartex" xmlns:cx6="http://schemas.microsoft.com/office/drawing/2016/5/12/chartex" xmlns:cx7="http://schemas.microsoft.com/office/drawing/2016/5/13/chartex" xmlns:cx8="http://schemas.microsoft.com/office/drawing/2016/5/14/chartex" xmlns:mc="http://schemas.openxmlformats.org/markup-compatibility/2006" xmlns:aink="http://schemas.microsoft.com/office/drawing/2016/ink" xmlns:am3d="http://schemas.microsoft.com/office/drawing/2017/model3d" xmlns:o="urn:schemas-microsoft-com:office:office" xmlns:r="http://schemas.openxmlformats.org/officeDocument/2006/relationships" xmlns:m="http://schemas.openxmlformats.org/officeDocument/2006/math" xmlns:v="urn:schemas-microsoft-com:vml" xmlns:wp14="http://schemas.microsoft.com/office/word/2010/wordprocessingDrawing" xmlns:wp="http://schemas.openxmlformats.org/drawingml/2006/wordprocessingDrawing" xmlns:w10="urn:schemas-microsoft-com:office:word" xmlns:w="http://schemas.openxmlformats.org/wordprocessingml/2006/main" xmlns:w14="http://schemas.microsoft.com/office/word/2010/wordml" xmlns:w15="http://schemas.microsoft.com/office/word/2012/wordml" xmlns:w16cex="http://schemas.microsoft.com/office/word/2018/wordml/cex" xmlns:w16cid="http://schemas.microsoft.com/office/word/2016/wordml/cid" xmlns:w16="http://schemas.microsoft.com/office/word/2018/wordml" xmlns:w16sdtdh="http://schemas.microsoft.com/office/word/2020/wordml/sdtdatahash" xmlns:w16se="http://schemas.microsoft.com/office/word/2015/wordml/symex" xmlns:wpg="http://schemas.microsoft.com/office/word/2010/wordprocessingGroup" xmlns:wpi="http://schemas.microsoft.com/office/word/2010/wordprocessingInk" xmlns:wne="http://schemas.microsoft.com/office/word/2006/wordml" xmlns:wps="http://schemas.microsoft.com/office/word/2010/wordprocessingShape" mc:Ignorable="w14 w15 w16se w16cid w16 w16cex w16sdtdh wp14">
   <w:p>
     <w:pPr>
       <w:pStyle w:val="Footer"/>
@@ -698,7 +698,7 @@
 </file>
 
 <file path=word/footnotes.xml><?xml version="1.0" encoding="utf-8"?>
-<w:footnotes xmlns:wpc="http://schemas.microsoft.com/office/word/2010/wordprocessingCanvas" xmlns:cx="http://schemas.microsoft.com/office/drawing/2014/chartex" xmlns:cx1="http://schemas.microsoft.com/office/drawing/2015/9/8/chartex" xmlns:cx2="http://schemas.microsoft.com/office/drawing/2015/10/21/chartex" xmlns:cx3="http://schemas.microsoft.com/office/drawing/2016/5/9/chartex" xmlns:cx4="http://schemas.microsoft.com/office/drawing/2016/5/10/chartex" xmlns:cx5="http://schemas.microsoft.com/office/drawing/2016/5/11/chartex" xmlns:cx6="http://schemas.microsoft.com/office/drawing/2016/5/12/chartex" xmlns:cx7="http://schemas.microsoft.com/office/drawing/2016/5/13/chartex" xmlns:cx8="http://schemas.microsoft.com/office/drawing/2016/5/14/chartex" xmlns:mc="http://schemas.openxmlformats.org/markup-compatibility/2006" xmlns:aink="http://schemas.microsoft.com/office/drawing/2016/ink" xmlns:am3d="http://schemas.microsoft.com/office/drawing/2017/model3d" xmlns:o="urn:schemas-microsoft-com:office:office" xmlns:r="http://schemas.openxmlformats.org/officeDocument/2006/relationships" xmlns:m="http://schemas.openxmlformats.org/officeDocument/2006/math" xmlns:v="urn:schemas-microsoft-com:vml" xmlns:wp14="http://schemas.microsoft.com/office/word/2010/wordprocessingDrawing" xmlns:wp="http://schemas.openxmlformats.org/drawingml/2006/wordprocessingDrawing" xmlns:w10="urn:schemas-microsoft-com:office:word" xmlns:w="http://schemas.openxmlformats.org/wordprocessingml/2006/main" xmlns:w14="http://schemas.microsoft.com/office/word/2010/wordml" xmlns:w15="http://schemas.microsoft.com/office/word/2012/wordml" xmlns:w16cex="http://schemas.microsoft.com/office/word/2018/wordml/cex" xmlns:w16cid="http://schemas.microsoft.com/office/word/2016/wordml/cid" xmlns:w16="http://schemas.microsoft.com/office/word/2018/wordml" xmlns:w16se="http://schemas.microsoft.com/office/word/2015/wordml/symex" xmlns:wpg="http://schemas.microsoft.com/office/word/2010/wordprocessingGroup" xmlns:wpi="http://schemas.microsoft.com/office/word/2010/wordprocessingInk" xmlns:wne="http://schemas.microsoft.com/office/word/2006/wordml" xmlns:wps="http://schemas.microsoft.com/office/word/2010/wordprocessingShape" mc:Ignorable="w14 w15 w16se w16cid w16 w16cex wp14">
+<w:footnotes xmlns:wpc="http://schemas.microsoft.com/office/word/2010/wordprocessingCanvas" xmlns:cx="http://schemas.microsoft.com/office/drawing/2014/chartex" xmlns:cx1="http://schemas.microsoft.com/office/drawing/2015/9/8/chartex" xmlns:cx2="http://schemas.microsoft.com/office/drawing/2015/10/21/chartex" xmlns:cx3="http://schemas.microsoft.com/office/drawing/2016/5/9/chartex" xmlns:cx4="http://schemas.microsoft.com/office/drawing/2016/5/10/chartex" xmlns:cx5="http://schemas.microsoft.com/office/drawing/2016/5/11/chartex" xmlns:cx6="http://schemas.microsoft.com/office/drawing/2016/5/12/chartex" xmlns:cx7="http://schemas.microsoft.com/office/drawing/2016/5/13/chartex" xmlns:cx8="http://schemas.microsoft.com/office/drawing/2016/5/14/chartex" xmlns:mc="http://schemas.openxmlformats.org/markup-compatibility/2006" xmlns:aink="http://schemas.microsoft.com/office/drawing/2016/ink" xmlns:am3d="http://schemas.microsoft.com/office/drawing/2017/model3d" xmlns:o="urn:schemas-microsoft-com:office:office" xmlns:r="http://schemas.openxmlformats.org/officeDocument/2006/relationships" xmlns:m="http://schemas.openxmlformats.org/officeDocument/2006/math" xmlns:v="urn:schemas-microsoft-com:vml" xmlns:wp14="http://schemas.microsoft.com/office/word/2010/wordprocessingDrawing" xmlns:wp="http://schemas.openxmlformats.org/drawingml/2006/wordprocessingDrawing" xmlns:w10="urn:schemas-microsoft-com:office:word" xmlns:w="http://schemas.openxmlformats.org/wordprocessingml/2006/main" xmlns:w14="http://schemas.microsoft.com/office/word/2010/wordml" xmlns:w15="http://schemas.microsoft.com/office/word/2012/wordml" xmlns:w16cex="http://schemas.microsoft.com/office/word/2018/wordml/cex" xmlns:w16cid="http://schemas.microsoft.com/office/word/2016/wordml/cid" xmlns:w16="http://schemas.microsoft.com/office/word/2018/wordml" xmlns:w16sdtdh="http://schemas.microsoft.com/office/word/2020/wordml/sdtdatahash" xmlns:w16se="http://schemas.microsoft.com/office/word/2015/wordml/symex" xmlns:wpg="http://schemas.microsoft.com/office/word/2010/wordprocessingGroup" xmlns:wpi="http://schemas.microsoft.com/office/word/2010/wordprocessingInk" xmlns:wne="http://schemas.microsoft.com/office/word/2006/wordml" xmlns:wps="http://schemas.microsoft.com/office/word/2010/wordprocessingShape" mc:Ignorable="w14 w15 w16se w16cid w16 w16cex w16sdtdh wp14">
   <w:footnote w:type="separator" w:id="-1">
     <w:p>
       <w:pPr>
@@ -723,7 +723,7 @@
 </file>
 
 <file path=word/header1.xml><?xml version="1.0" encoding="utf-8"?>
-<w:hdr xmlns:wpc="http://schemas.microsoft.com/office/word/2010/wordprocessingCanvas" xmlns:cx="http://schemas.microsoft.com/office/drawing/2014/chartex" xmlns:cx1="http://schemas.microsoft.com/office/drawing/2015/9/8/chartex" xmlns:cx2="http://schemas.microsoft.com/office/drawing/2015/10/21/chartex" xmlns:cx3="http://schemas.microsoft.com/office/drawing/2016/5/9/chartex" xmlns:cx4="http://schemas.microsoft.com/office/drawing/2016/5/10/chartex" xmlns:cx5="http://schemas.microsoft.com/office/drawing/2016/5/11/chartex" xmlns:cx6="http://schemas.microsoft.com/office/drawing/2016/5/12/chartex" xmlns:cx7="http://schemas.microsoft.com/office/drawing/2016/5/13/chartex" xmlns:cx8="http://schemas.microsoft.com/office/drawing/2016/5/14/chartex" xmlns:mc="http://schemas.openxmlformats.org/markup-compatibility/2006" xmlns:aink="http://schemas.microsoft.com/office/drawing/2016/ink" xmlns:am3d="http://schemas.microsoft.com/office/drawing/2017/model3d" xmlns:o="urn:schemas-microsoft-com:office:office" xmlns:r="http://schemas.openxmlformats.org/officeDocument/2006/relationships" xmlns:m="http://schemas.openxmlformats.org/officeDocument/2006/math" xmlns:v="urn:schemas-microsoft-com:vml" xmlns:wp14="http://schemas.microsoft.com/office/word/2010/wordprocessingDrawing" xmlns:wp="http://schemas.openxmlformats.org/drawingml/2006/wordprocessingDrawing" xmlns:w10="urn:schemas-microsoft-com:office:word" xmlns:w="http://schemas.openxmlformats.org/wordprocessingml/2006/main" xmlns:w14="http://schemas.microsoft.com/office/word/2010/wordml" xmlns:w15="http://schemas.microsoft.com/office/word/2012/wordml" xmlns:w16cex="http://schemas.microsoft.com/office/word/2018/wordml/cex" xmlns:w16cid="http://schemas.microsoft.com/office/word/2016/wordml/cid" xmlns:w16="http://schemas.microsoft.com/office/word/2018/wordml" xmlns:w16se="http://schemas.microsoft.com/office/word/2015/wordml/symex" xmlns:wpg="http://schemas.microsoft.com/office/word/2010/wordprocessingGroup" xmlns:wpi="http://schemas.microsoft.com/office/word/2010/wordprocessingInk" xmlns:wne="http://schemas.microsoft.com/office/word/2006/wordml" xmlns:wps="http://schemas.microsoft.com/office/word/2010/wordprocessingShape" mc:Ignorable="w14 w15 w16se w16cid w16 w16cex wp14">
+<w:hdr xmlns:wpc="http://schemas.microsoft.com/office/word/2010/wordprocessingCanvas" xmlns:cx="http://schemas.microsoft.com/office/drawing/2014/chartex" xmlns:cx1="http://schemas.microsoft.com/office/drawing/2015/9/8/chartex" xmlns:cx2="http://schemas.microsoft.com/office/drawing/2015/10/21/chartex" xmlns:cx3="http://schemas.microsoft.com/office/drawing/2016/5/9/chartex" xmlns:cx4="http://schemas.microsoft.com/office/drawing/2016/5/10/chartex" xmlns:cx5="http://schemas.microsoft.com/office/drawing/2016/5/11/chartex" xmlns:cx6="http://schemas.microsoft.com/office/drawing/2016/5/12/chartex" xmlns:cx7="http://schemas.microsoft.com/office/drawing/2016/5/13/chartex" xmlns:cx8="http://schemas.microsoft.com/office/drawing/2016/5/14/chartex" xmlns:mc="http://schemas.openxmlformats.org/markup-compatibility/2006" xmlns:aink="http://schemas.microsoft.com/office/drawing/2016/ink" xmlns:am3d="http://schemas.microsoft.com/office/drawing/2017/model3d" xmlns:o="urn:schemas-microsoft-com:office:office" xmlns:r="http://schemas.openxmlformats.org/officeDocument/2006/relationships" xmlns:m="http://schemas.openxmlformats.org/officeDocument/2006/math" xmlns:v="urn:schemas-microsoft-com:vml" xmlns:wp14="http://schemas.microsoft.com/office/word/2010/wordprocessingDrawing" xmlns:wp="http://schemas.openxmlformats.org/drawingml/2006/wordprocessingDrawing" xmlns:w10="urn:schemas-microsoft-com:office:word" xmlns:w="http://schemas.openxmlformats.org/wordprocessingml/2006/main" xmlns:w14="http://schemas.microsoft.com/office/word/2010/wordml" xmlns:w15="http://schemas.microsoft.com/office/word/2012/wordml" xmlns:w16cex="http://schemas.microsoft.com/office/word/2018/wordml/cex" xmlns:w16cid="http://schemas.microsoft.com/office/word/2016/wordml/cid" xmlns:w16="http://schemas.microsoft.com/office/word/2018/wordml" xmlns:w16sdtdh="http://schemas.microsoft.com/office/word/2020/wordml/sdtdatahash" xmlns:w16se="http://schemas.microsoft.com/office/word/2015/wordml/symex" xmlns:wpg="http://schemas.microsoft.com/office/word/2010/wordprocessingGroup" xmlns:wpi="http://schemas.microsoft.com/office/word/2010/wordprocessingInk" xmlns:wne="http://schemas.microsoft.com/office/word/2006/wordml" xmlns:wps="http://schemas.microsoft.com/office/word/2010/wordprocessingShape" mc:Ignorable="w14 w15 w16se w16cid w16 w16cex w16sdtdh wp14">
   <w:p>
     <w:pPr>
       <w:pStyle w:val="Header"/>
@@ -733,7 +733,7 @@
 </file>
 
 <file path=word/header2.xml><?xml version="1.0" encoding="utf-8"?>
-<w:hdr xmlns:wpc="http://schemas.microsoft.com/office/word/2010/wordprocessingCanvas" xmlns:cx="http://schemas.microsoft.com/office/drawing/2014/chartex" xmlns:cx1="http://schemas.microsoft.com/office/drawing/2015/9/8/chartex" xmlns:cx2="http://schemas.microsoft.com/office/drawing/2015/10/21/chartex" xmlns:cx3="http://schemas.microsoft.com/office/drawing/2016/5/9/chartex" xmlns:cx4="http://schemas.microsoft.com/office/drawing/2016/5/10/chartex" xmlns:cx5="http://schemas.microsoft.com/office/drawing/2016/5/11/chartex" xmlns:cx6="http://schemas.microsoft.com/office/drawing/2016/5/12/chartex" xmlns:cx7="http://schemas.microsoft.com/office/drawing/2016/5/13/chartex" xmlns:cx8="http://schemas.microsoft.com/office/drawing/2016/5/14/chartex" xmlns:mc="http://schemas.openxmlformats.org/markup-compatibility/2006" xmlns:aink="http://schemas.microsoft.com/office/drawing/2016/ink" xmlns:am3d="http://schemas.microsoft.com/office/drawing/2017/model3d" xmlns:o="urn:schemas-microsoft-com:office:office" xmlns:r="http://schemas.openxmlformats.org/officeDocument/2006/relationships" xmlns:m="http://schemas.openxmlformats.org/officeDocument/2006/math" xmlns:v="urn:schemas-microsoft-com:vml" xmlns:wp14="http://schemas.microsoft.com/office/word/2010/wordprocessingDrawing" xmlns:wp="http://schemas.openxmlformats.org/drawingml/2006/wordprocessingDrawing" xmlns:w10="urn:schemas-microsoft-com:office:word" xmlns:w="http://schemas.openxmlformats.org/wordprocessingml/2006/main" xmlns:w14="http://schemas.microsoft.com/office/word/2010/wordml" xmlns:w15="http://schemas.microsoft.com/office/word/2012/wordml" xmlns:w16cex="http://schemas.microsoft.com/office/word/2018/wordml/cex" xmlns:w16cid="http://schemas.microsoft.com/office/word/2016/wordml/cid" xmlns:w16="http://schemas.microsoft.com/office/word/2018/wordml" xmlns:w16se="http://schemas.microsoft.com/office/word/2015/wordml/symex" xmlns:wpg="http://schemas.microsoft.com/office/word/2010/wordprocessingGroup" xmlns:wpi="http://schemas.microsoft.com/office/word/2010/wordprocessingInk" xmlns:wne="http://schemas.microsoft.com/office/word/2006/wordml" xmlns:wps="http://schemas.microsoft.com/office/word/2010/wordprocessingShape" mc:Ignorable="w14 w15 w16se w16cid w16 w16cex wp14">
+<w:hdr xmlns:wpc="http://schemas.microsoft.com/office/word/2010/wordprocessingCanvas" xmlns:cx="http://schemas.microsoft.com/office/drawing/2014/chartex" xmlns:cx1="http://schemas.microsoft.com/office/drawing/2015/9/8/chartex" xmlns:cx2="http://schemas.microsoft.com/office/drawing/2015/10/21/chartex" xmlns:cx3="http://schemas.microsoft.com/office/drawing/2016/5/9/chartex" xmlns:cx4="http://schemas.microsoft.com/office/drawing/2016/5/10/chartex" xmlns:cx5="http://schemas.microsoft.com/office/drawing/2016/5/11/chartex" xmlns:cx6="http://schemas.microsoft.com/office/drawing/2016/5/12/chartex" xmlns:cx7="http://schemas.microsoft.com/office/drawing/2016/5/13/chartex" xmlns:cx8="http://schemas.microsoft.com/office/drawing/2016/5/14/chartex" xmlns:mc="http://schemas.openxmlformats.org/markup-compatibility/2006" xmlns:aink="http://schemas.microsoft.com/office/drawing/2016/ink" xmlns:am3d="http://schemas.microsoft.com/office/drawing/2017/model3d" xmlns:o="urn:schemas-microsoft-com:office:office" xmlns:r="http://schemas.openxmlformats.org/officeDocument/2006/relationships" xmlns:m="http://schemas.openxmlformats.org/officeDocument/2006/math" xmlns:v="urn:schemas-microsoft-com:vml" xmlns:wp14="http://schemas.microsoft.com/office/word/2010/wordprocessingDrawing" xmlns:wp="http://schemas.openxmlformats.org/drawingml/2006/wordprocessingDrawing" xmlns:w10="urn:schemas-microsoft-com:office:word" xmlns:w="http://schemas.openxmlformats.org/wordprocessingml/2006/main" xmlns:w14="http://schemas.microsoft.com/office/word/2010/wordml" xmlns:w15="http://schemas.microsoft.com/office/word/2012/wordml" xmlns:w16cex="http://schemas.microsoft.com/office/word/2018/wordml/cex" xmlns:w16cid="http://schemas.microsoft.com/office/word/2016/wordml/cid" xmlns:w16="http://schemas.microsoft.com/office/word/2018/wordml" xmlns:w16sdtdh="http://schemas.microsoft.com/office/word/2020/wordml/sdtdatahash" xmlns:w16se="http://schemas.microsoft.com/office/word/2015/wordml/symex" xmlns:wpg="http://schemas.microsoft.com/office/word/2010/wordprocessingGroup" xmlns:wpi="http://schemas.microsoft.com/office/word/2010/wordprocessingInk" xmlns:wne="http://schemas.microsoft.com/office/word/2006/wordml" xmlns:wps="http://schemas.microsoft.com/office/word/2010/wordprocessingShape" mc:Ignorable="w14 w15 w16se w16cid w16 w16cex w16sdtdh wp14">
   <w:p>
     <w:pPr>
       <w:pStyle w:val="Footer"/>
@@ -742,7 +742,10 @@
       </w:tabs>
     </w:pPr>
     <w:r>
-      <w:t>Intune Documentation</w:t>
+      <w:t>Microsoft 365</w:t>
+    </w:r>
+    <w:r>
+      <w:t xml:space="preserve"> Documentation</w:t>
     </w:r>
     <w:r>
       <w:tab/>
@@ -753,7 +756,7 @@
 </file>
 
 <file path=word/header3.xml><?xml version="1.0" encoding="utf-8"?>
-<w:hdr xmlns:wpc="http://schemas.microsoft.com/office/word/2010/wordprocessingCanvas" xmlns:cx="http://schemas.microsoft.com/office/drawing/2014/chartex" xmlns:cx1="http://schemas.microsoft.com/office/drawing/2015/9/8/chartex" xmlns:cx2="http://schemas.microsoft.com/office/drawing/2015/10/21/chartex" xmlns:cx3="http://schemas.microsoft.com/office/drawing/2016/5/9/chartex" xmlns:cx4="http://schemas.microsoft.com/office/drawing/2016/5/10/chartex" xmlns:cx5="http://schemas.microsoft.com/office/drawing/2016/5/11/chartex" xmlns:cx6="http://schemas.microsoft.com/office/drawing/2016/5/12/chartex" xmlns:cx7="http://schemas.microsoft.com/office/drawing/2016/5/13/chartex" xmlns:cx8="http://schemas.microsoft.com/office/drawing/2016/5/14/chartex" xmlns:mc="http://schemas.openxmlformats.org/markup-compatibility/2006" xmlns:aink="http://schemas.microsoft.com/office/drawing/2016/ink" xmlns:am3d="http://schemas.microsoft.com/office/drawing/2017/model3d" xmlns:o="urn:schemas-microsoft-com:office:office" xmlns:r="http://schemas.openxmlformats.org/officeDocument/2006/relationships" xmlns:m="http://schemas.openxmlformats.org/officeDocument/2006/math" xmlns:v="urn:schemas-microsoft-com:vml" xmlns:wp14="http://schemas.microsoft.com/office/word/2010/wordprocessingDrawing" xmlns:wp="http://schemas.openxmlformats.org/drawingml/2006/wordprocessingDrawing" xmlns:w10="urn:schemas-microsoft-com:office:word" xmlns:w="http://schemas.openxmlformats.org/wordprocessingml/2006/main" xmlns:w14="http://schemas.microsoft.com/office/word/2010/wordml" xmlns:w15="http://schemas.microsoft.com/office/word/2012/wordml" xmlns:w16cex="http://schemas.microsoft.com/office/word/2018/wordml/cex" xmlns:w16cid="http://schemas.microsoft.com/office/word/2016/wordml/cid" xmlns:w16="http://schemas.microsoft.com/office/word/2018/wordml" xmlns:w16se="http://schemas.microsoft.com/office/word/2015/wordml/symex" xmlns:wpg="http://schemas.microsoft.com/office/word/2010/wordprocessingGroup" xmlns:wpi="http://schemas.microsoft.com/office/word/2010/wordprocessingInk" xmlns:wne="http://schemas.microsoft.com/office/word/2006/wordml" xmlns:wps="http://schemas.microsoft.com/office/word/2010/wordprocessingShape" mc:Ignorable="w14 w15 w16se w16cid w16 w16cex wp14">
+<w:hdr xmlns:wpc="http://schemas.microsoft.com/office/word/2010/wordprocessingCanvas" xmlns:cx="http://schemas.microsoft.com/office/drawing/2014/chartex" xmlns:cx1="http://schemas.microsoft.com/office/drawing/2015/9/8/chartex" xmlns:cx2="http://schemas.microsoft.com/office/drawing/2015/10/21/chartex" xmlns:cx3="http://schemas.microsoft.com/office/drawing/2016/5/9/chartex" xmlns:cx4="http://schemas.microsoft.com/office/drawing/2016/5/10/chartex" xmlns:cx5="http://schemas.microsoft.com/office/drawing/2016/5/11/chartex" xmlns:cx6="http://schemas.microsoft.com/office/drawing/2016/5/12/chartex" xmlns:cx7="http://schemas.microsoft.com/office/drawing/2016/5/13/chartex" xmlns:cx8="http://schemas.microsoft.com/office/drawing/2016/5/14/chartex" xmlns:mc="http://schemas.openxmlformats.org/markup-compatibility/2006" xmlns:aink="http://schemas.microsoft.com/office/drawing/2016/ink" xmlns:am3d="http://schemas.microsoft.com/office/drawing/2017/model3d" xmlns:o="urn:schemas-microsoft-com:office:office" xmlns:r="http://schemas.openxmlformats.org/officeDocument/2006/relationships" xmlns:m="http://schemas.openxmlformats.org/officeDocument/2006/math" xmlns:v="urn:schemas-microsoft-com:vml" xmlns:wp14="http://schemas.microsoft.com/office/word/2010/wordprocessingDrawing" xmlns:wp="http://schemas.openxmlformats.org/drawingml/2006/wordprocessingDrawing" xmlns:w10="urn:schemas-microsoft-com:office:word" xmlns:w="http://schemas.openxmlformats.org/wordprocessingml/2006/main" xmlns:w14="http://schemas.microsoft.com/office/word/2010/wordml" xmlns:w15="http://schemas.microsoft.com/office/word/2012/wordml" xmlns:w16cex="http://schemas.microsoft.com/office/word/2018/wordml/cex" xmlns:w16cid="http://schemas.microsoft.com/office/word/2016/wordml/cid" xmlns:w16="http://schemas.microsoft.com/office/word/2018/wordml" xmlns:w16sdtdh="http://schemas.microsoft.com/office/word/2020/wordml/sdtdatahash" xmlns:w16se="http://schemas.microsoft.com/office/word/2015/wordml/symex" xmlns:wpg="http://schemas.microsoft.com/office/word/2010/wordprocessingGroup" xmlns:wpi="http://schemas.microsoft.com/office/word/2010/wordprocessingInk" xmlns:wne="http://schemas.microsoft.com/office/word/2006/wordml" xmlns:wps="http://schemas.microsoft.com/office/word/2010/wordprocessingShape" mc:Ignorable="w14 w15 w16se w16cid w16 w16cex w16sdtdh wp14">
   <w:p>
     <w:pPr>
       <w:pStyle w:val="Header"/>
@@ -763,7 +766,7 @@
 </file>
 
 <file path=word/numbering.xml><?xml version="1.0" encoding="utf-8"?>
-<w:numbering xmlns:wpc="http://schemas.microsoft.com/office/word/2010/wordprocessingCanvas" xmlns:cx="http://schemas.microsoft.com/office/drawing/2014/chartex" xmlns:cx1="http://schemas.microsoft.com/office/drawing/2015/9/8/chartex" xmlns:cx2="http://schemas.microsoft.com/office/drawing/2015/10/21/chartex" xmlns:cx3="http://schemas.microsoft.com/office/drawing/2016/5/9/chartex" xmlns:cx4="http://schemas.microsoft.com/office/drawing/2016/5/10/chartex" xmlns:cx5="http://schemas.microsoft.com/office/drawing/2016/5/11/chartex" xmlns:cx6="http://schemas.microsoft.com/office/drawing/2016/5/12/chartex" xmlns:cx7="http://schemas.microsoft.com/office/drawing/2016/5/13/chartex" xmlns:cx8="http://schemas.microsoft.com/office/drawing/2016/5/14/chartex" xmlns:mc="http://schemas.openxmlformats.org/markup-compatibility/2006" xmlns:aink="http://schemas.microsoft.com/office/drawing/2016/ink" xmlns:am3d="http://schemas.microsoft.com/office/drawing/2017/model3d" xmlns:o="urn:schemas-microsoft-com:office:office" xmlns:r="http://schemas.openxmlformats.org/officeDocument/2006/relationships" xmlns:m="http://schemas.openxmlformats.org/officeDocument/2006/math" xmlns:v="urn:schemas-microsoft-com:vml" xmlns:wp14="http://schemas.microsoft.com/office/word/2010/wordprocessingDrawing" xmlns:wp="http://schemas.openxmlformats.org/drawingml/2006/wordprocessingDrawing" xmlns:w10="urn:schemas-microsoft-com:office:word" xmlns:w="http://schemas.openxmlformats.org/wordprocessingml/2006/main" xmlns:w14="http://schemas.microsoft.com/office/word/2010/wordml" xmlns:w15="http://schemas.microsoft.com/office/word/2012/wordml" xmlns:w16cex="http://schemas.microsoft.com/office/word/2018/wordml/cex" xmlns:w16cid="http://schemas.microsoft.com/office/word/2016/wordml/cid" xmlns:w16="http://schemas.microsoft.com/office/word/2018/wordml" xmlns:w16se="http://schemas.microsoft.com/office/word/2015/wordml/symex" xmlns:wpg="http://schemas.microsoft.com/office/word/2010/wordprocessingGroup" xmlns:wpi="http://schemas.microsoft.com/office/word/2010/wordprocessingInk" xmlns:wne="http://schemas.microsoft.com/office/word/2006/wordml" xmlns:wps="http://schemas.microsoft.com/office/word/2010/wordprocessingShape" mc:Ignorable="w14 w15 w16se w16cid w16 w16cex wp14">
+<w:numbering xmlns:wpc="http://schemas.microsoft.com/office/word/2010/wordprocessingCanvas" xmlns:cx="http://schemas.microsoft.com/office/drawing/2014/chartex" xmlns:cx1="http://schemas.microsoft.com/office/drawing/2015/9/8/chartex" xmlns:cx2="http://schemas.microsoft.com/office/drawing/2015/10/21/chartex" xmlns:cx3="http://schemas.microsoft.com/office/drawing/2016/5/9/chartex" xmlns:cx4="http://schemas.microsoft.com/office/drawing/2016/5/10/chartex" xmlns:cx5="http://schemas.microsoft.com/office/drawing/2016/5/11/chartex" xmlns:cx6="http://schemas.microsoft.com/office/drawing/2016/5/12/chartex" xmlns:cx7="http://schemas.microsoft.com/office/drawing/2016/5/13/chartex" xmlns:cx8="http://schemas.microsoft.com/office/drawing/2016/5/14/chartex" xmlns:mc="http://schemas.openxmlformats.org/markup-compatibility/2006" xmlns:aink="http://schemas.microsoft.com/office/drawing/2016/ink" xmlns:am3d="http://schemas.microsoft.com/office/drawing/2017/model3d" xmlns:o="urn:schemas-microsoft-com:office:office" xmlns:r="http://schemas.openxmlformats.org/officeDocument/2006/relationships" xmlns:m="http://schemas.openxmlformats.org/officeDocument/2006/math" xmlns:v="urn:schemas-microsoft-com:vml" xmlns:wp14="http://schemas.microsoft.com/office/word/2010/wordprocessingDrawing" xmlns:wp="http://schemas.openxmlformats.org/drawingml/2006/wordprocessingDrawing" xmlns:w10="urn:schemas-microsoft-com:office:word" xmlns:w="http://schemas.openxmlformats.org/wordprocessingml/2006/main" xmlns:w14="http://schemas.microsoft.com/office/word/2010/wordml" xmlns:w15="http://schemas.microsoft.com/office/word/2012/wordml" xmlns:w16cex="http://schemas.microsoft.com/office/word/2018/wordml/cex" xmlns:w16cid="http://schemas.microsoft.com/office/word/2016/wordml/cid" xmlns:w16="http://schemas.microsoft.com/office/word/2018/wordml" xmlns:w16sdtdh="http://schemas.microsoft.com/office/word/2020/wordml/sdtdatahash" xmlns:w16se="http://schemas.microsoft.com/office/word/2015/wordml/symex" xmlns:wpg="http://schemas.microsoft.com/office/word/2010/wordprocessingGroup" xmlns:wpi="http://schemas.microsoft.com/office/word/2010/wordprocessingInk" xmlns:wne="http://schemas.microsoft.com/office/word/2006/wordml" xmlns:wps="http://schemas.microsoft.com/office/word/2010/wordprocessingShape" mc:Ignorable="w14 w15 w16se w16cid w16 w16cex w16sdtdh wp14">
   <w:abstractNum w:abstractNumId="0" w15:restartNumberingAfterBreak="0">
     <w:nsid w:val="FFFFFF7C"/>
     <w:multiLevelType w:val="singleLevel"/>
@@ -983,7 +986,7 @@
 </file>
 
 <file path=word/styles.xml><?xml version="1.0" encoding="utf-8"?>
-<w:styles xmlns:mc="http://schemas.openxmlformats.org/markup-compatibility/2006" xmlns:r="http://schemas.openxmlformats.org/officeDocument/2006/relationships" xmlns:w="http://schemas.openxmlformats.org/wordprocessingml/2006/main" xmlns:w14="http://schemas.microsoft.com/office/word/2010/wordml" xmlns:w15="http://schemas.microsoft.com/office/word/2012/wordml" xmlns:w16cex="http://schemas.microsoft.com/office/word/2018/wordml/cex" xmlns:w16cid="http://schemas.microsoft.com/office/word/2016/wordml/cid" xmlns:w16="http://schemas.microsoft.com/office/word/2018/wordml" xmlns:w16se="http://schemas.microsoft.com/office/word/2015/wordml/symex" mc:Ignorable="w14 w15 w16se w16cid w16 w16cex">
+<w:styles xmlns:mc="http://schemas.openxmlformats.org/markup-compatibility/2006" xmlns:r="http://schemas.openxmlformats.org/officeDocument/2006/relationships" xmlns:w="http://schemas.openxmlformats.org/wordprocessingml/2006/main" xmlns:w14="http://schemas.microsoft.com/office/word/2010/wordml" xmlns:w15="http://schemas.microsoft.com/office/word/2012/wordml" xmlns:w16cex="http://schemas.microsoft.com/office/word/2018/wordml/cex" xmlns:w16cid="http://schemas.microsoft.com/office/word/2016/wordml/cid" xmlns:w16="http://schemas.microsoft.com/office/word/2018/wordml" xmlns:w16sdtdh="http://schemas.microsoft.com/office/word/2020/wordml/sdtdatahash" xmlns:w16se="http://schemas.microsoft.com/office/word/2015/wordml/symex" mc:Ignorable="w14 w15 w16se w16cid w16 w16cex w16sdtdh">
   <w:docDefaults>
     <w:rPrDefault>
       <w:rPr>

</xml_diff>

<commit_message>
Switch to PSWriteOffice which is ps 7 and higher compatible #21
</commit_message>
<xml_diff>
--- a/PSModule/M365Documentation/Data/Template.docx
+++ b/PSModule/M365Documentation/Data/Template.docx
@@ -1,537 +1,257 @@
 
 <file path=word/document.xml><?xml version="1.0" encoding="utf-8"?>
-<w:document xmlns:wpc="http://schemas.microsoft.com/office/word/2010/wordprocessingCanvas" xmlns:cx="http://schemas.microsoft.com/office/drawing/2014/chartex" xmlns:cx1="http://schemas.microsoft.com/office/drawing/2015/9/8/chartex" xmlns:cx2="http://schemas.microsoft.com/office/drawing/2015/10/21/chartex" xmlns:cx3="http://schemas.microsoft.com/office/drawing/2016/5/9/chartex" xmlns:cx4="http://schemas.microsoft.com/office/drawing/2016/5/10/chartex" xmlns:cx5="http://schemas.microsoft.com/office/drawing/2016/5/11/chartex" xmlns:cx6="http://schemas.microsoft.com/office/drawing/2016/5/12/chartex" xmlns:cx7="http://schemas.microsoft.com/office/drawing/2016/5/13/chartex" xmlns:cx8="http://schemas.microsoft.com/office/drawing/2016/5/14/chartex" xmlns:mc="http://schemas.openxmlformats.org/markup-compatibility/2006" xmlns:aink="http://schemas.microsoft.com/office/drawing/2016/ink" xmlns:am3d="http://schemas.microsoft.com/office/drawing/2017/model3d" xmlns:o="urn:schemas-microsoft-com:office:office" xmlns:r="http://schemas.openxmlformats.org/officeDocument/2006/relationships" xmlns:m="http://schemas.openxmlformats.org/officeDocument/2006/math" xmlns:v="urn:schemas-microsoft-com:vml" xmlns:wp14="http://schemas.microsoft.com/office/word/2010/wordprocessingDrawing" xmlns:wp="http://schemas.openxmlformats.org/drawingml/2006/wordprocessingDrawing" xmlns:w10="urn:schemas-microsoft-com:office:word" xmlns:w="http://schemas.openxmlformats.org/wordprocessingml/2006/main" xmlns:w14="http://schemas.microsoft.com/office/word/2010/wordml" xmlns:w15="http://schemas.microsoft.com/office/word/2012/wordml" xmlns:w16cex="http://schemas.microsoft.com/office/word/2018/wordml/cex" xmlns:w16cid="http://schemas.microsoft.com/office/word/2016/wordml/cid" xmlns:w16="http://schemas.microsoft.com/office/word/2018/wordml" xmlns:w16sdtdh="http://schemas.microsoft.com/office/word/2020/wordml/sdtdatahash" xmlns:w16se="http://schemas.microsoft.com/office/word/2015/wordml/symex" xmlns:wpg="http://schemas.microsoft.com/office/word/2010/wordprocessingGroup" xmlns:wpi="http://schemas.microsoft.com/office/word/2010/wordprocessingInk" xmlns:wne="http://schemas.microsoft.com/office/word/2006/wordml" xmlns:wps="http://schemas.microsoft.com/office/word/2010/wordprocessingShape" mc:Ignorable="w14 w15 w16se w16cid w16 w16cex w16sdtdh wp14">
+<w:document xmlns:wpc="http://schemas.microsoft.com/office/word/2010/wordprocessingCanvas" xmlns:cx="http://schemas.microsoft.com/office/drawing/2014/chartex" xmlns:cx1="http://schemas.microsoft.com/office/drawing/2015/9/8/chartex" xmlns:cx2="http://schemas.microsoft.com/office/drawing/2015/10/21/chartex" xmlns:cx3="http://schemas.microsoft.com/office/drawing/2016/5/9/chartex" xmlns:cx4="http://schemas.microsoft.com/office/drawing/2016/5/10/chartex" xmlns:cx5="http://schemas.microsoft.com/office/drawing/2016/5/11/chartex" xmlns:cx6="http://schemas.microsoft.com/office/drawing/2016/5/12/chartex" xmlns:cx7="http://schemas.microsoft.com/office/drawing/2016/5/13/chartex" xmlns:cx8="http://schemas.microsoft.com/office/drawing/2016/5/14/chartex" xmlns:mc="http://schemas.openxmlformats.org/markup-compatibility/2006" xmlns:aink="http://schemas.microsoft.com/office/drawing/2016/ink" xmlns:am3d="http://schemas.microsoft.com/office/drawing/2017/model3d" xmlns:o="urn:schemas-microsoft-com:office:office" xmlns:oel="http://schemas.microsoft.com/office/2019/extlst" xmlns:r="http://schemas.openxmlformats.org/officeDocument/2006/relationships" xmlns:m="http://schemas.openxmlformats.org/officeDocument/2006/math" xmlns:v="urn:schemas-microsoft-com:vml" xmlns:wp14="http://schemas.microsoft.com/office/word/2010/wordprocessingDrawing" xmlns:wp="http://schemas.openxmlformats.org/drawingml/2006/wordprocessingDrawing" xmlns:w10="urn:schemas-microsoft-com:office:word" xmlns:w="http://schemas.openxmlformats.org/wordprocessingml/2006/main" xmlns:w14="http://schemas.microsoft.com/office/word/2010/wordml" xmlns:w15="http://schemas.microsoft.com/office/word/2012/wordml" xmlns:w16cex="http://schemas.microsoft.com/office/word/2018/wordml/cex" xmlns:w16cid="http://schemas.microsoft.com/office/word/2016/wordml/cid" xmlns:w16="http://schemas.microsoft.com/office/word/2018/wordml" xmlns:w16sdtdh="http://schemas.microsoft.com/office/word/2020/wordml/sdtdatahash" xmlns:w16se="http://schemas.microsoft.com/office/word/2015/wordml/symex" xmlns:wpg="http://schemas.microsoft.com/office/word/2010/wordprocessingGroup" xmlns:wpi="http://schemas.microsoft.com/office/word/2010/wordprocessingInk" xmlns:wne="http://schemas.microsoft.com/office/word/2006/wordml" xmlns:wps="http://schemas.microsoft.com/office/word/2010/wordprocessingShape" mc:Ignorable="w14 w15 w16se w16cid w16 w16cex w16sdtdh wp14">
   <w:body>
-    <w:sdt>
-      <w:sdtPr>
-        <w:id w:val="-41520913"/>
-        <w:docPartObj>
-          <w:docPartGallery w:val="Cover Pages"/>
-          <w:docPartUnique/>
-        </w:docPartObj>
-      </w:sdtPr>
-      <w:sdtEndPr/>
-      <w:sdtContent>
-        <w:p>
-          <w:r>
-            <w:rPr>
-              <w:noProof/>
-            </w:rPr>
-            <mc:AlternateContent>
-              <mc:Choice Requires="wps">
-                <w:drawing>
-                  <wp:anchor distT="0" distB="0" distL="114300" distR="114300" simplePos="0" relativeHeight="251659264" behindDoc="1" locked="0" layoutInCell="1" allowOverlap="1" wp14:anchorId="2CA9285C" wp14:editId="15F858C0">
-                    <wp:simplePos x="0" y="0"/>
-                    <wp:positionH relativeFrom="page">
-                      <wp:align>center</wp:align>
-                    </wp:positionH>
-                    <mc:AlternateContent>
-                      <mc:Choice Requires="wp14">
-                        <wp:positionV relativeFrom="page">
-                          <wp14:pctPosVOffset>51000</wp14:pctPosVOffset>
-                        </wp:positionV>
-                      </mc:Choice>
-                      <mc:Fallback>
-                        <wp:positionV relativeFrom="page">
-                          <wp:posOffset>5452745</wp:posOffset>
-                        </wp:positionV>
-                      </mc:Fallback>
-                    </mc:AlternateContent>
-                    <wp:extent cx="7034530" cy="3255264"/>
-                    <wp:effectExtent l="0" t="0" r="8255" b="0"/>
-                    <wp:wrapNone/>
-                    <wp:docPr id="1" name="Text Box 1" descr="Cover page content layout"/>
-                    <wp:cNvGraphicFramePr/>
-                    <a:graphic xmlns:a="http://schemas.openxmlformats.org/drawingml/2006/main">
-                      <a:graphicData uri="http://schemas.microsoft.com/office/word/2010/wordprocessingShape">
-                        <wps:wsp>
-                          <wps:cNvSpPr txBox="1"/>
-                          <wps:spPr>
-                            <a:xfrm>
-                              <a:off x="0" y="0"/>
-                              <a:ext cx="7034530" cy="3255264"/>
-                            </a:xfrm>
-                            <a:prstGeom prst="rect">
-                              <a:avLst/>
-                            </a:prstGeom>
-                            <a:noFill/>
-                            <a:ln w="6350">
-                              <a:noFill/>
-                            </a:ln>
-                            <a:effectLst/>
-                          </wps:spPr>
-                          <wps:style>
-                            <a:lnRef idx="0">
-                              <a:schemeClr val="accent1"/>
-                            </a:lnRef>
-                            <a:fillRef idx="0">
-                              <a:schemeClr val="accent1"/>
-                            </a:fillRef>
-                            <a:effectRef idx="0">
-                              <a:schemeClr val="accent1"/>
-                            </a:effectRef>
-                            <a:fontRef idx="minor">
-                              <a:schemeClr val="dk1"/>
-                            </a:fontRef>
-                          </wps:style>
-                          <wps:txbx>
-                            <w:txbxContent>
-                              <w:tbl>
-                                <w:tblPr>
-                                  <w:tblW w:w="5000" w:type="pct"/>
-                                  <w:tblCellMar>
-                                    <w:left w:w="0" w:type="dxa"/>
-                                    <w:right w:w="0" w:type="dxa"/>
-                                  </w:tblCellMar>
-                                  <w:tblLook w:val="04A0" w:firstRow="1" w:lastRow="0" w:firstColumn="1" w:lastColumn="0" w:noHBand="0" w:noVBand="1"/>
-                                  <w:tblDescription w:val="Cover page info"/>
-                                </w:tblPr>
-                                <w:tblGrid>
-                                  <w:gridCol w:w="820"/>
-                                  <w:gridCol w:w="10263"/>
-                                </w:tblGrid>
-                                <w:tr>
-                                  <w:trPr>
-                                    <w:trHeight w:val="2376"/>
-                                  </w:trPr>
-                                  <w:tc>
-                                    <w:tcPr>
-                                      <w:tcW w:w="370" w:type="pct"/>
-                                      <w:shd w:val="clear" w:color="auto" w:fill="E63900" w:themeFill="accent1"/>
-                                    </w:tcPr>
-                                    <w:p/>
-                                  </w:tc>
-                                  <w:tc>
-                                    <w:tcPr>
-                                      <w:tcW w:w="4630" w:type="pct"/>
-                                      <w:shd w:val="clear" w:color="auto" w:fill="404040" w:themeFill="text1" w:themeFillTint="BF"/>
-                                    </w:tcPr>
-                                    <w:p>
-                                      <w:pPr>
-                                        <w:pStyle w:val="NoSpacing"/>
-                                        <w:spacing w:before="240" w:line="216" w:lineRule="auto"/>
-                                        <w:ind w:left="360" w:right="360"/>
-                                        <w:contextualSpacing/>
-                                        <w:rPr>
-                                          <w:rFonts w:asciiTheme="majorHAnsi" w:hAnsiTheme="majorHAnsi"/>
-                                          <w:color w:val="FFFFFF" w:themeColor="background1"/>
-                                          <w:sz w:val="96"/>
-                                          <w:szCs w:val="96"/>
-                                        </w:rPr>
-                                      </w:pPr>
-                                      <w:r>
-                                        <w:rPr>
-                                          <w:rFonts w:asciiTheme="majorHAnsi" w:hAnsiTheme="majorHAnsi"/>
-                                          <w:color w:val="FFFFFF" w:themeColor="background1"/>
-                                          <w:sz w:val="96"/>
-                                          <w:szCs w:val="96"/>
-                                        </w:rPr>
-                                        <w:t>SYSTEM Documentation</w:t>
-                                      </w:r>
-                                    </w:p>
-                                  </w:tc>
-                                </w:tr>
-                                <w:tr>
-                                  <w:trPr>
-                                    <w:trHeight w:hRule="exact" w:val="648"/>
-                                  </w:trPr>
-                                  <w:tc>
-                                    <w:tcPr>
-                                      <w:tcW w:w="370" w:type="pct"/>
-                                      <w:shd w:val="clear" w:color="auto" w:fill="E63900" w:themeFill="accent1"/>
-                                    </w:tcPr>
-                                    <w:p/>
-                                  </w:tc>
-                                  <w:tc>
-                                    <w:tcPr>
-                                      <w:tcW w:w="4630" w:type="pct"/>
-                                      <w:shd w:val="clear" w:color="auto" w:fill="404040" w:themeFill="text1" w:themeFillTint="BF"/>
-                                      <w:vAlign w:val="bottom"/>
-                                    </w:tcPr>
-                                    <w:p>
-                                      <w:pPr>
-                                        <w:ind w:left="360" w:right="360"/>
-                                        <w:rPr>
-                                          <w:color w:val="FFFFFF" w:themeColor="background1"/>
-                                          <w:sz w:val="28"/>
-                                          <w:szCs w:val="28"/>
-                                        </w:rPr>
-                                      </w:pPr>
-                                    </w:p>
-                                  </w:tc>
-                                </w:tr>
-                                <w:tr>
-                                  <w:tc>
-                                    <w:tcPr>
-                                      <w:tcW w:w="370" w:type="pct"/>
-                                      <w:shd w:val="clear" w:color="auto" w:fill="E63900" w:themeFill="accent1"/>
-                                    </w:tcPr>
-                                    <w:p/>
-                                  </w:tc>
-                                  <w:tc>
-                                    <w:tcPr>
-                                      <w:tcW w:w="4630" w:type="pct"/>
-                                      <w:shd w:val="clear" w:color="auto" w:fill="404040" w:themeFill="text1" w:themeFillTint="BF"/>
-                                      <w:vAlign w:val="bottom"/>
-                                    </w:tcPr>
-                                    <w:p>
-                                      <w:pPr>
-                                        <w:pStyle w:val="NoSpacing"/>
-                                        <w:spacing w:line="288" w:lineRule="auto"/>
-                                        <w:ind w:left="360" w:right="360"/>
-                                        <w:rPr>
-                                          <w:color w:val="FFFFFF" w:themeColor="background1"/>
-                                          <w:sz w:val="28"/>
-                                          <w:szCs w:val="28"/>
-                                        </w:rPr>
-                                      </w:pPr>
-                                      <w:r>
-                                        <w:rPr>
-                                          <w:color w:val="FFFFFF" w:themeColor="background1"/>
-                                          <w:sz w:val="28"/>
-                                          <w:szCs w:val="28"/>
-                                        </w:rPr>
-                                        <w:t>TENANT</w:t>
-                                      </w:r>
-                                    </w:p>
-                                    <w:p>
-                                      <w:pPr>
-                                        <w:pStyle w:val="NoSpacing"/>
-                                        <w:spacing w:line="288" w:lineRule="auto"/>
-                                        <w:ind w:left="360" w:right="360"/>
-                                        <w:rPr>
-                                          <w:color w:val="FFFFFF" w:themeColor="background1"/>
-                                          <w:sz w:val="28"/>
-                                          <w:szCs w:val="28"/>
-                                        </w:rPr>
-                                      </w:pPr>
-                                      <w:r>
-                                        <w:rPr>
-                                          <w:color w:val="FFFFFF" w:themeColor="background1"/>
-                                          <w:sz w:val="28"/>
-                                          <w:szCs w:val="28"/>
-                                        </w:rPr>
-                                        <w:t xml:space="preserve">Powered by </w:t>
-                                      </w:r>
-                                      <w:hyperlink r:id="rId8" w:history="1">
-                                        <w:r>
-                                          <w:rPr>
-                                            <w:rStyle w:val="Hyperlink"/>
-                                            <w:color w:val="FFC000" w:themeColor="accent4"/>
-                                            <w:sz w:val="28"/>
-                                            <w:szCs w:val="28"/>
-                                          </w:rPr>
-                                          <w:t>www.wpninjas.eu</w:t>
-                                        </w:r>
-                                      </w:hyperlink>
-                                      <w:r>
-                                        <w:rPr>
-                                          <w:color w:val="FFC000" w:themeColor="accent4"/>
-                                          <w:sz w:val="28"/>
-                                          <w:szCs w:val="28"/>
-                                        </w:rPr>
-                                        <w:t xml:space="preserve"> </w:t>
-                                      </w:r>
-                                    </w:p>
-                                    <w:p>
-                                      <w:pPr>
-                                        <w:pStyle w:val="NoSpacing"/>
-                                        <w:spacing w:after="240" w:line="288" w:lineRule="auto"/>
-                                        <w:ind w:left="360" w:right="360"/>
-                                        <w:rPr>
-                                          <w:color w:val="FFFFFF" w:themeColor="background1"/>
-                                          <w:sz w:val="28"/>
-                                          <w:szCs w:val="28"/>
-                                        </w:rPr>
-                                      </w:pPr>
-                                      <w:r>
-                                        <w:rPr>
-                                          <w:color w:val="FFFFFF" w:themeColor="background1"/>
-                                          <w:sz w:val="28"/>
-                                          <w:szCs w:val="28"/>
-                                        </w:rPr>
-                                        <w:t>DATE</w:t>
-                                      </w:r>
-                                    </w:p>
-                                  </w:tc>
-                                </w:tr>
-                              </w:tbl>
-                              <w:p/>
-                            </w:txbxContent>
-                          </wps:txbx>
-                          <wps:bodyPr rot="0" spcFirstLastPara="0" vertOverflow="overflow" horzOverflow="overflow" vert="horz" wrap="square" lIns="0" tIns="0" rIns="0" bIns="0" numCol="1" spcCol="0" rtlCol="0" fromWordArt="0" anchor="t" anchorCtr="0" forceAA="0" compatLnSpc="1">
-                            <a:prstTxWarp prst="textNoShape">
-                              <a:avLst/>
-                            </a:prstTxWarp>
-                            <a:spAutoFit/>
-                          </wps:bodyPr>
-                        </wps:wsp>
-                      </a:graphicData>
-                    </a:graphic>
-                    <wp14:sizeRelH relativeFrom="page">
-                      <wp14:pctWidth>90600</wp14:pctWidth>
-                    </wp14:sizeRelH>
-                    <wp14:sizeRelV relativeFrom="margin">
-                      <wp14:pctHeight>0</wp14:pctHeight>
-                    </wp14:sizeRelV>
-                  </wp:anchor>
-                </w:drawing>
-              </mc:Choice>
-              <mc:Fallback>
-                <w:pict>
-                  <v:shapetype w14:anchorId="2CA9285C" id="_x0000_t202" coordsize="21600,21600" o:spt="202" path="m,l,21600r21600,l21600,xe">
-                    <v:stroke joinstyle="miter"/>
-                    <v:path gradientshapeok="t" o:connecttype="rect"/>
-                  </v:shapetype>
-                  <v:shape id="Text Box 1" o:spid="_x0000_s1026" type="#_x0000_t202" alt="Cover page content layout" style="position:absolute;margin-left:0;margin-top:0;width:553.9pt;height:256.3pt;z-index:-251657216;visibility:visible;mso-wrap-style:square;mso-width-percent:906;mso-height-percent:0;mso-top-percent:510;mso-wrap-distance-left:9pt;mso-wrap-distance-top:0;mso-wrap-distance-right:9pt;mso-wrap-distance-bottom:0;mso-position-horizontal:center;mso-position-horizontal-relative:page;mso-position-vertical-relative:page;mso-width-percent:906;mso-height-percent:0;mso-top-percent:510;mso-width-relative:page;mso-height-relative:margin;v-text-anchor:top" o:gfxdata="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" filled="f" stroked="f" strokeweight=".5pt">
-                    <v:textbox style="mso-fit-shape-to-text:t" inset="0,0,0,0">
-                      <w:txbxContent>
-                        <w:tbl>
-                          <w:tblPr>
-                            <w:tblW w:w="5000" w:type="pct"/>
-                            <w:tblCellMar>
-                              <w:left w:w="0" w:type="dxa"/>
-                              <w:right w:w="0" w:type="dxa"/>
-                            </w:tblCellMar>
-                            <w:tblLook w:val="04A0" w:firstRow="1" w:lastRow="0" w:firstColumn="1" w:lastColumn="0" w:noHBand="0" w:noVBand="1"/>
-                            <w:tblDescription w:val="Cover page info"/>
-                          </w:tblPr>
-                          <w:tblGrid>
-                            <w:gridCol w:w="820"/>
-                            <w:gridCol w:w="10263"/>
-                          </w:tblGrid>
-                          <w:tr>
-                            <w:trPr>
-                              <w:trHeight w:val="2376"/>
-                            </w:trPr>
-                            <w:tc>
-                              <w:tcPr>
-                                <w:tcW w:w="370" w:type="pct"/>
-                                <w:shd w:val="clear" w:color="auto" w:fill="E63900" w:themeFill="accent1"/>
-                              </w:tcPr>
-                              <w:p/>
-                            </w:tc>
-                            <w:tc>
-                              <w:tcPr>
-                                <w:tcW w:w="4630" w:type="pct"/>
-                                <w:shd w:val="clear" w:color="auto" w:fill="404040" w:themeFill="text1" w:themeFillTint="BF"/>
-                              </w:tcPr>
-                              <w:p>
-                                <w:pPr>
-                                  <w:pStyle w:val="NoSpacing"/>
-                                  <w:spacing w:before="240" w:line="216" w:lineRule="auto"/>
-                                  <w:ind w:left="360" w:right="360"/>
-                                  <w:contextualSpacing/>
-                                  <w:rPr>
-                                    <w:rFonts w:asciiTheme="majorHAnsi" w:hAnsiTheme="majorHAnsi"/>
-                                    <w:color w:val="FFFFFF" w:themeColor="background1"/>
-                                    <w:sz w:val="96"/>
-                                    <w:szCs w:val="96"/>
-                                  </w:rPr>
-                                </w:pPr>
-                                <w:r>
-                                  <w:rPr>
-                                    <w:rFonts w:asciiTheme="majorHAnsi" w:hAnsiTheme="majorHAnsi"/>
-                                    <w:color w:val="FFFFFF" w:themeColor="background1"/>
-                                    <w:sz w:val="96"/>
-                                    <w:szCs w:val="96"/>
-                                  </w:rPr>
-                                  <w:t>SYSTEM Documentation</w:t>
-                                </w:r>
-                              </w:p>
-                            </w:tc>
-                          </w:tr>
-                          <w:tr>
-                            <w:trPr>
-                              <w:trHeight w:hRule="exact" w:val="648"/>
-                            </w:trPr>
-                            <w:tc>
-                              <w:tcPr>
-                                <w:tcW w:w="370" w:type="pct"/>
-                                <w:shd w:val="clear" w:color="auto" w:fill="E63900" w:themeFill="accent1"/>
-                              </w:tcPr>
-                              <w:p/>
-                            </w:tc>
-                            <w:tc>
-                              <w:tcPr>
-                                <w:tcW w:w="4630" w:type="pct"/>
-                                <w:shd w:val="clear" w:color="auto" w:fill="404040" w:themeFill="text1" w:themeFillTint="BF"/>
-                                <w:vAlign w:val="bottom"/>
-                              </w:tcPr>
-                              <w:p>
-                                <w:pPr>
-                                  <w:ind w:left="360" w:right="360"/>
-                                  <w:rPr>
-                                    <w:color w:val="FFFFFF" w:themeColor="background1"/>
-                                    <w:sz w:val="28"/>
-                                    <w:szCs w:val="28"/>
-                                  </w:rPr>
-                                </w:pPr>
-                              </w:p>
-                            </w:tc>
-                          </w:tr>
-                          <w:tr>
-                            <w:tc>
-                              <w:tcPr>
-                                <w:tcW w:w="370" w:type="pct"/>
-                                <w:shd w:val="clear" w:color="auto" w:fill="E63900" w:themeFill="accent1"/>
-                              </w:tcPr>
-                              <w:p/>
-                            </w:tc>
-                            <w:tc>
-                              <w:tcPr>
-                                <w:tcW w:w="4630" w:type="pct"/>
-                                <w:shd w:val="clear" w:color="auto" w:fill="404040" w:themeFill="text1" w:themeFillTint="BF"/>
-                                <w:vAlign w:val="bottom"/>
-                              </w:tcPr>
-                              <w:p>
-                                <w:pPr>
-                                  <w:pStyle w:val="NoSpacing"/>
-                                  <w:spacing w:line="288" w:lineRule="auto"/>
-                                  <w:ind w:left="360" w:right="360"/>
-                                  <w:rPr>
-                                    <w:color w:val="FFFFFF" w:themeColor="background1"/>
-                                    <w:sz w:val="28"/>
-                                    <w:szCs w:val="28"/>
-                                  </w:rPr>
-                                </w:pPr>
-                                <w:r>
-                                  <w:rPr>
-                                    <w:color w:val="FFFFFF" w:themeColor="background1"/>
-                                    <w:sz w:val="28"/>
-                                    <w:szCs w:val="28"/>
-                                  </w:rPr>
-                                  <w:t>TENANT</w:t>
-                                </w:r>
-                              </w:p>
-                              <w:p>
-                                <w:pPr>
-                                  <w:pStyle w:val="NoSpacing"/>
-                                  <w:spacing w:line="288" w:lineRule="auto"/>
-                                  <w:ind w:left="360" w:right="360"/>
-                                  <w:rPr>
-                                    <w:color w:val="FFFFFF" w:themeColor="background1"/>
-                                    <w:sz w:val="28"/>
-                                    <w:szCs w:val="28"/>
-                                  </w:rPr>
-                                </w:pPr>
-                                <w:r>
-                                  <w:rPr>
-                                    <w:color w:val="FFFFFF" w:themeColor="background1"/>
-                                    <w:sz w:val="28"/>
-                                    <w:szCs w:val="28"/>
-                                  </w:rPr>
-                                  <w:t xml:space="preserve">Powered by </w:t>
-                                </w:r>
-                                <w:hyperlink r:id="rId9" w:history="1">
-                                  <w:r>
-                                    <w:rPr>
-                                      <w:rStyle w:val="Hyperlink"/>
-                                      <w:color w:val="FFC000" w:themeColor="accent4"/>
-                                      <w:sz w:val="28"/>
-                                      <w:szCs w:val="28"/>
-                                    </w:rPr>
-                                    <w:t>www.wpninjas.eu</w:t>
-                                  </w:r>
-                                </w:hyperlink>
-                                <w:r>
-                                  <w:rPr>
-                                    <w:color w:val="FFC000" w:themeColor="accent4"/>
-                                    <w:sz w:val="28"/>
-                                    <w:szCs w:val="28"/>
-                                  </w:rPr>
-                                  <w:t xml:space="preserve"> </w:t>
-                                </w:r>
-                              </w:p>
-                              <w:p>
-                                <w:pPr>
-                                  <w:pStyle w:val="NoSpacing"/>
-                                  <w:spacing w:after="240" w:line="288" w:lineRule="auto"/>
-                                  <w:ind w:left="360" w:right="360"/>
-                                  <w:rPr>
-                                    <w:color w:val="FFFFFF" w:themeColor="background1"/>
-                                    <w:sz w:val="28"/>
-                                    <w:szCs w:val="28"/>
-                                  </w:rPr>
-                                </w:pPr>
-                                <w:r>
-                                  <w:rPr>
-                                    <w:color w:val="FFFFFF" w:themeColor="background1"/>
-                                    <w:sz w:val="28"/>
-                                    <w:szCs w:val="28"/>
-                                  </w:rPr>
-                                  <w:t>DATE</w:t>
-                                </w:r>
-                              </w:p>
-                            </w:tc>
-                          </w:tr>
-                        </w:tbl>
-                        <w:p/>
-                      </w:txbxContent>
-                    </v:textbox>
-                    <w10:wrap anchorx="page" anchory="page"/>
-                  </v:shape>
-                </w:pict>
-              </mc:Fallback>
-            </mc:AlternateContent>
-          </w:r>
-        </w:p>
-        <w:p>
-          <w:pPr>
-            <w:jc w:val="center"/>
-          </w:pPr>
-          <w:r>
-            <w:rPr>
-              <w:noProof/>
-            </w:rPr>
-            <w:drawing>
-              <wp:inline distT="0" distB="0" distL="0" distR="0" wp14:anchorId="73366EA3" wp14:editId="59DF3A29">
-                <wp:extent cx="4082143" cy="4082143"/>
-                <wp:effectExtent l="0" t="0" r="0" b="0"/>
-                <wp:docPr id="2" name="Picture 2"/>
-                <wp:cNvGraphicFramePr>
-                  <a:graphicFrameLocks xmlns:a="http://schemas.openxmlformats.org/drawingml/2006/main" noChangeAspect="1"/>
-                </wp:cNvGraphicFramePr>
-                <a:graphic xmlns:a="http://schemas.openxmlformats.org/drawingml/2006/main">
-                  <a:graphicData uri="http://schemas.openxmlformats.org/drawingml/2006/picture">
-                    <pic:pic xmlns:pic="http://schemas.openxmlformats.org/drawingml/2006/picture">
-                      <pic:nvPicPr>
-                        <pic:cNvPr id="2" name="n4.png"/>
-                        <pic:cNvPicPr/>
-                      </pic:nvPicPr>
-                      <pic:blipFill>
-                        <a:blip r:embed="rId10">
-                          <a:extLst>
-                            <a:ext uri="{28A0092B-C50C-407E-A947-70E740481C1C}">
-                              <a14:useLocalDpi xmlns:a14="http://schemas.microsoft.com/office/drawing/2010/main" val="0"/>
-                            </a:ext>
-                          </a:extLst>
-                        </a:blip>
-                        <a:stretch>
-                          <a:fillRect/>
-                        </a:stretch>
-                      </pic:blipFill>
-                      <pic:spPr>
-                        <a:xfrm flipH="1">
-                          <a:off x="0" y="0"/>
-                          <a:ext cx="4136138" cy="4136138"/>
-                        </a:xfrm>
-                        <a:prstGeom prst="rect">
-                          <a:avLst/>
-                        </a:prstGeom>
-                      </pic:spPr>
-                    </pic:pic>
-                  </a:graphicData>
-                </a:graphic>
-              </wp:inline>
-            </w:drawing>
-          </w:r>
-          <w:r>
-            <w:br w:type="page"/>
-          </w:r>
-        </w:p>
-      </w:sdtContent>
-    </w:sdt>
+    <w:p>
+      <w:pPr>
+        <w:jc w:val="center"/>
+      </w:pPr>
+    </w:p>
+    <w:p>
+      <w:pPr>
+        <w:jc w:val="center"/>
+      </w:pPr>
+    </w:p>
+    <w:p>
+      <w:pPr>
+        <w:jc w:val="center"/>
+      </w:pPr>
+      <w:r>
+        <w:rPr>
+          <w:noProof/>
+        </w:rPr>
+        <w:drawing>
+          <wp:inline distT="0" distB="0" distL="0" distR="0" wp14:anchorId="3B43F4E4" wp14:editId="0602FAA6">
+            <wp:extent cx="4082143" cy="4082143"/>
+            <wp:effectExtent l="0" t="0" r="0" b="0"/>
+            <wp:docPr id="1453068468" name="Picture 1453068468" descr="A cartoon character sitting at a desk with a computer&#10;&#10;Description automatically generated"/>
+            <wp:cNvGraphicFramePr>
+              <a:graphicFrameLocks xmlns:a="http://schemas.openxmlformats.org/drawingml/2006/main" noChangeAspect="1"/>
+            </wp:cNvGraphicFramePr>
+            <a:graphic xmlns:a="http://schemas.openxmlformats.org/drawingml/2006/main">
+              <a:graphicData uri="http://schemas.openxmlformats.org/drawingml/2006/picture">
+                <pic:pic xmlns:pic="http://schemas.openxmlformats.org/drawingml/2006/picture">
+                  <pic:nvPicPr>
+                    <pic:cNvPr id="1453068468" name="Picture 1453068468" descr="A cartoon character sitting at a desk with a computer&#10;&#10;Description automatically generated"/>
+                    <pic:cNvPicPr/>
+                  </pic:nvPicPr>
+                  <pic:blipFill>
+                    <a:blip r:embed="rId8">
+                      <a:extLst>
+                        <a:ext uri="{28A0092B-C50C-407E-A947-70E740481C1C}">
+                          <a14:useLocalDpi xmlns:a14="http://schemas.microsoft.com/office/drawing/2010/main" val="0"/>
+                        </a:ext>
+                      </a:extLst>
+                    </a:blip>
+                    <a:stretch>
+                      <a:fillRect/>
+                    </a:stretch>
+                  </pic:blipFill>
+                  <pic:spPr>
+                    <a:xfrm flipH="1">
+                      <a:off x="0" y="0"/>
+                      <a:ext cx="4136138" cy="4136138"/>
+                    </a:xfrm>
+                    <a:prstGeom prst="rect">
+                      <a:avLst/>
+                    </a:prstGeom>
+                  </pic:spPr>
+                </pic:pic>
+              </a:graphicData>
+            </a:graphic>
+          </wp:inline>
+        </w:drawing>
+      </w:r>
+    </w:p>
+    <w:tbl>
+      <w:tblPr>
+        <w:tblW w:w="5000" w:type="pct"/>
+        <w:tblCellMar>
+          <w:left w:w="0" w:type="dxa"/>
+          <w:right w:w="0" w:type="dxa"/>
+        </w:tblCellMar>
+        <w:tblLook w:val="04A0" w:firstRow="1" w:lastRow="0" w:firstColumn="1" w:lastColumn="0" w:noHBand="0" w:noVBand="1"/>
+      </w:tblPr>
+      <w:tblGrid>
+        <w:gridCol w:w="671"/>
+        <w:gridCol w:w="8399"/>
+      </w:tblGrid>
+      <w:tr>
+        <w:trPr>
+          <w:trHeight w:val="2376"/>
+        </w:trPr>
+        <w:tc>
+          <w:tcPr>
+            <w:tcW w:w="370" w:type="pct"/>
+            <w:shd w:val="clear" w:color="auto" w:fill="E63900" w:themeFill="accent1"/>
+          </w:tcPr>
+          <w:p/>
+        </w:tc>
+        <w:tc>
+          <w:tcPr>
+            <w:tcW w:w="4630" w:type="pct"/>
+            <w:shd w:val="clear" w:color="auto" w:fill="404040" w:themeFill="text1" w:themeFillTint="BF"/>
+          </w:tcPr>
+          <w:p>
+            <w:pPr>
+              <w:pStyle w:val="NoSpacing"/>
+              <w:spacing w:before="240" w:line="216" w:lineRule="auto"/>
+              <w:ind w:left="360" w:right="360"/>
+              <w:contextualSpacing/>
+              <w:rPr>
+                <w:rFonts w:asciiTheme="majorHAnsi" w:hAnsiTheme="majorHAnsi"/>
+                <w:color w:val="FFFFFF" w:themeColor="background1"/>
+                <w:sz w:val="96"/>
+                <w:szCs w:val="96"/>
+              </w:rPr>
+            </w:pPr>
+            <w:r>
+              <w:rPr>
+                <w:rFonts w:asciiTheme="majorHAnsi" w:hAnsiTheme="majorHAnsi"/>
+                <w:color w:val="FFFFFF" w:themeColor="background1"/>
+                <w:sz w:val="96"/>
+                <w:szCs w:val="96"/>
+              </w:rPr>
+              <w:t>SYSTEM Documentation</w:t>
+            </w:r>
+          </w:p>
+        </w:tc>
+      </w:tr>
+      <w:tr>
+        <w:trPr>
+          <w:trHeight w:hRule="exact" w:val="648"/>
+        </w:trPr>
+        <w:tc>
+          <w:tcPr>
+            <w:tcW w:w="370" w:type="pct"/>
+            <w:shd w:val="clear" w:color="auto" w:fill="E63900" w:themeFill="accent1"/>
+          </w:tcPr>
+          <w:p/>
+        </w:tc>
+        <w:tc>
+          <w:tcPr>
+            <w:tcW w:w="4630" w:type="pct"/>
+            <w:shd w:val="clear" w:color="auto" w:fill="404040" w:themeFill="text1" w:themeFillTint="BF"/>
+            <w:vAlign w:val="bottom"/>
+          </w:tcPr>
+          <w:p>
+            <w:pPr>
+              <w:ind w:left="360" w:right="360"/>
+              <w:rPr>
+                <w:color w:val="FFFFFF" w:themeColor="background1"/>
+                <w:sz w:val="28"/>
+                <w:szCs w:val="28"/>
+              </w:rPr>
+            </w:pPr>
+          </w:p>
+        </w:tc>
+      </w:tr>
+      <w:tr>
+        <w:tc>
+          <w:tcPr>
+            <w:tcW w:w="370" w:type="pct"/>
+            <w:shd w:val="clear" w:color="auto" w:fill="E63900" w:themeFill="accent1"/>
+          </w:tcPr>
+          <w:p/>
+        </w:tc>
+        <w:tc>
+          <w:tcPr>
+            <w:tcW w:w="4630" w:type="pct"/>
+            <w:shd w:val="clear" w:color="auto" w:fill="404040" w:themeFill="text1" w:themeFillTint="BF"/>
+            <w:vAlign w:val="bottom"/>
+          </w:tcPr>
+          <w:p>
+            <w:pPr>
+              <w:pStyle w:val="NoSpacing"/>
+              <w:spacing w:line="288" w:lineRule="auto"/>
+              <w:ind w:left="360" w:right="360"/>
+              <w:rPr>
+                <w:color w:val="FFFFFF" w:themeColor="background1"/>
+                <w:sz w:val="28"/>
+                <w:szCs w:val="28"/>
+              </w:rPr>
+            </w:pPr>
+            <w:r>
+              <w:rPr>
+                <w:color w:val="FFFFFF" w:themeColor="background1"/>
+                <w:sz w:val="28"/>
+                <w:szCs w:val="28"/>
+              </w:rPr>
+              <w:t>TENANT</w:t>
+            </w:r>
+          </w:p>
+          <w:p>
+            <w:pPr>
+              <w:pStyle w:val="NoSpacing"/>
+              <w:spacing w:line="288" w:lineRule="auto"/>
+              <w:ind w:left="360" w:right="360"/>
+              <w:rPr>
+                <w:color w:val="FFFFFF" w:themeColor="background1"/>
+                <w:sz w:val="28"/>
+                <w:szCs w:val="28"/>
+              </w:rPr>
+            </w:pPr>
+            <w:r>
+              <w:rPr>
+                <w:color w:val="FFFFFF" w:themeColor="background1"/>
+                <w:sz w:val="28"/>
+                <w:szCs w:val="28"/>
+              </w:rPr>
+              <w:t xml:space="preserve">Powered by </w:t>
+            </w:r>
+            <w:hyperlink r:id="rId9" w:history="1">
+              <w:r>
+                <w:rPr>
+                  <w:rStyle w:val="Hyperlink"/>
+                  <w:color w:val="FFC000" w:themeColor="accent4"/>
+                  <w:sz w:val="28"/>
+                  <w:szCs w:val="28"/>
+                </w:rPr>
+                <w:t>www.wpninjas.eu</w:t>
+              </w:r>
+            </w:hyperlink>
+            <w:r>
+              <w:rPr>
+                <w:color w:val="FFC000" w:themeColor="accent4"/>
+                <w:sz w:val="28"/>
+                <w:szCs w:val="28"/>
+              </w:rPr>
+              <w:t xml:space="preserve"> </w:t>
+            </w:r>
+          </w:p>
+          <w:p>
+            <w:pPr>
+              <w:pStyle w:val="NoSpacing"/>
+              <w:spacing w:after="240" w:line="288" w:lineRule="auto"/>
+              <w:ind w:left="360" w:right="360"/>
+              <w:rPr>
+                <w:color w:val="FFFFFF" w:themeColor="background1"/>
+                <w:sz w:val="28"/>
+                <w:szCs w:val="28"/>
+              </w:rPr>
+            </w:pPr>
+            <w:r>
+              <w:rPr>
+                <w:color w:val="FFFFFF" w:themeColor="background1"/>
+                <w:sz w:val="28"/>
+                <w:szCs w:val="28"/>
+              </w:rPr>
+              <w:t>DATE</w:t>
+            </w:r>
+          </w:p>
+        </w:tc>
+      </w:tr>
+    </w:tbl>
+    <w:p>
+      <w:pPr>
+        <w:jc w:val="center"/>
+      </w:pPr>
+    </w:p>
+    <w:p>
+      <w:pPr>
+        <w:jc w:val="center"/>
+      </w:pPr>
+    </w:p>
     <w:sdt>
       <w:sdtPr>
         <w:rPr>
@@ -598,17 +318,15 @@
     </w:p>
     <w:p/>
     <w:sectPr>
-      <w:headerReference w:type="even" r:id="rId11"/>
-      <w:headerReference w:type="default" r:id="rId12"/>
-      <w:footerReference w:type="even" r:id="rId13"/>
-      <w:footerReference w:type="default" r:id="rId14"/>
-      <w:headerReference w:type="first" r:id="rId15"/>
-      <w:footerReference w:type="first" r:id="rId16"/>
+      <w:headerReference w:type="even" r:id="rId10"/>
+      <w:headerReference w:type="default" r:id="rId11"/>
+      <w:footerReference w:type="even" r:id="rId12"/>
+      <w:footerReference w:type="default" r:id="rId13"/>
+      <w:headerReference w:type="first" r:id="rId14"/>
+      <w:footerReference w:type="first" r:id="rId15"/>
       <w:pgSz w:w="11906" w:h="16838"/>
       <w:pgMar w:top="1418" w:right="1418" w:bottom="1134" w:left="1418" w:header="709" w:footer="709" w:gutter="0"/>
-      <w:pgNumType w:start="0"/>
       <w:cols w:space="708"/>
-      <w:titlePg/>
       <w:docGrid w:linePitch="360"/>
     </w:sectPr>
   </w:body>
@@ -616,7 +334,7 @@
 </file>
 
 <file path=word/endnotes.xml><?xml version="1.0" encoding="utf-8"?>
-<w:endnotes xmlns:wpc="http://schemas.microsoft.com/office/word/2010/wordprocessingCanvas" xmlns:cx="http://schemas.microsoft.com/office/drawing/2014/chartex" xmlns:cx1="http://schemas.microsoft.com/office/drawing/2015/9/8/chartex" xmlns:cx2="http://schemas.microsoft.com/office/drawing/2015/10/21/chartex" xmlns:cx3="http://schemas.microsoft.com/office/drawing/2016/5/9/chartex" xmlns:cx4="http://schemas.microsoft.com/office/drawing/2016/5/10/chartex" xmlns:cx5="http://schemas.microsoft.com/office/drawing/2016/5/11/chartex" xmlns:cx6="http://schemas.microsoft.com/office/drawing/2016/5/12/chartex" xmlns:cx7="http://schemas.microsoft.com/office/drawing/2016/5/13/chartex" xmlns:cx8="http://schemas.microsoft.com/office/drawing/2016/5/14/chartex" xmlns:mc="http://schemas.openxmlformats.org/markup-compatibility/2006" xmlns:aink="http://schemas.microsoft.com/office/drawing/2016/ink" xmlns:am3d="http://schemas.microsoft.com/office/drawing/2017/model3d" xmlns:o="urn:schemas-microsoft-com:office:office" xmlns:r="http://schemas.openxmlformats.org/officeDocument/2006/relationships" xmlns:m="http://schemas.openxmlformats.org/officeDocument/2006/math" xmlns:v="urn:schemas-microsoft-com:vml" xmlns:wp14="http://schemas.microsoft.com/office/word/2010/wordprocessingDrawing" xmlns:wp="http://schemas.openxmlformats.org/drawingml/2006/wordprocessingDrawing" xmlns:w10="urn:schemas-microsoft-com:office:word" xmlns:w="http://schemas.openxmlformats.org/wordprocessingml/2006/main" xmlns:w14="http://schemas.microsoft.com/office/word/2010/wordml" xmlns:w15="http://schemas.microsoft.com/office/word/2012/wordml" xmlns:w16cex="http://schemas.microsoft.com/office/word/2018/wordml/cex" xmlns:w16cid="http://schemas.microsoft.com/office/word/2016/wordml/cid" xmlns:w16="http://schemas.microsoft.com/office/word/2018/wordml" xmlns:w16sdtdh="http://schemas.microsoft.com/office/word/2020/wordml/sdtdatahash" xmlns:w16se="http://schemas.microsoft.com/office/word/2015/wordml/symex" xmlns:wpg="http://schemas.microsoft.com/office/word/2010/wordprocessingGroup" xmlns:wpi="http://schemas.microsoft.com/office/word/2010/wordprocessingInk" xmlns:wne="http://schemas.microsoft.com/office/word/2006/wordml" xmlns:wps="http://schemas.microsoft.com/office/word/2010/wordprocessingShape" mc:Ignorable="w14 w15 w16se w16cid w16 w16cex w16sdtdh wp14">
+<w:endnotes xmlns:wpc="http://schemas.microsoft.com/office/word/2010/wordprocessingCanvas" xmlns:cx="http://schemas.microsoft.com/office/drawing/2014/chartex" xmlns:cx1="http://schemas.microsoft.com/office/drawing/2015/9/8/chartex" xmlns:cx2="http://schemas.microsoft.com/office/drawing/2015/10/21/chartex" xmlns:cx3="http://schemas.microsoft.com/office/drawing/2016/5/9/chartex" xmlns:cx4="http://schemas.microsoft.com/office/drawing/2016/5/10/chartex" xmlns:cx5="http://schemas.microsoft.com/office/drawing/2016/5/11/chartex" xmlns:cx6="http://schemas.microsoft.com/office/drawing/2016/5/12/chartex" xmlns:cx7="http://schemas.microsoft.com/office/drawing/2016/5/13/chartex" xmlns:cx8="http://schemas.microsoft.com/office/drawing/2016/5/14/chartex" xmlns:mc="http://schemas.openxmlformats.org/markup-compatibility/2006" xmlns:aink="http://schemas.microsoft.com/office/drawing/2016/ink" xmlns:am3d="http://schemas.microsoft.com/office/drawing/2017/model3d" xmlns:o="urn:schemas-microsoft-com:office:office" xmlns:oel="http://schemas.microsoft.com/office/2019/extlst" xmlns:r="http://schemas.openxmlformats.org/officeDocument/2006/relationships" xmlns:m="http://schemas.openxmlformats.org/officeDocument/2006/math" xmlns:v="urn:schemas-microsoft-com:vml" xmlns:wp14="http://schemas.microsoft.com/office/word/2010/wordprocessingDrawing" xmlns:wp="http://schemas.openxmlformats.org/drawingml/2006/wordprocessingDrawing" xmlns:w10="urn:schemas-microsoft-com:office:word" xmlns:w="http://schemas.openxmlformats.org/wordprocessingml/2006/main" xmlns:w14="http://schemas.microsoft.com/office/word/2010/wordml" xmlns:w15="http://schemas.microsoft.com/office/word/2012/wordml" xmlns:w16cex="http://schemas.microsoft.com/office/word/2018/wordml/cex" xmlns:w16cid="http://schemas.microsoft.com/office/word/2016/wordml/cid" xmlns:w16="http://schemas.microsoft.com/office/word/2018/wordml" xmlns:w16sdtdh="http://schemas.microsoft.com/office/word/2020/wordml/sdtdatahash" xmlns:w16se="http://schemas.microsoft.com/office/word/2015/wordml/symex" xmlns:wpg="http://schemas.microsoft.com/office/word/2010/wordprocessingGroup" xmlns:wpi="http://schemas.microsoft.com/office/word/2010/wordprocessingInk" xmlns:wne="http://schemas.microsoft.com/office/word/2006/wordml" xmlns:wps="http://schemas.microsoft.com/office/word/2010/wordprocessingShape" mc:Ignorable="w14 w15 w16se w16cid w16 w16cex w16sdtdh wp14">
   <w:endnote w:type="separator" w:id="-1">
     <w:p>
       <w:pPr>
@@ -641,7 +359,7 @@
 </file>
 
 <file path=word/footer1.xml><?xml version="1.0" encoding="utf-8"?>
-<w:ftr xmlns:wpc="http://schemas.microsoft.com/office/word/2010/wordprocessingCanvas" xmlns:cx="http://schemas.microsoft.com/office/drawing/2014/chartex" xmlns:cx1="http://schemas.microsoft.com/office/drawing/2015/9/8/chartex" xmlns:cx2="http://schemas.microsoft.com/office/drawing/2015/10/21/chartex" xmlns:cx3="http://schemas.microsoft.com/office/drawing/2016/5/9/chartex" xmlns:cx4="http://schemas.microsoft.com/office/drawing/2016/5/10/chartex" xmlns:cx5="http://schemas.microsoft.com/office/drawing/2016/5/11/chartex" xmlns:cx6="http://schemas.microsoft.com/office/drawing/2016/5/12/chartex" xmlns:cx7="http://schemas.microsoft.com/office/drawing/2016/5/13/chartex" xmlns:cx8="http://schemas.microsoft.com/office/drawing/2016/5/14/chartex" xmlns:mc="http://schemas.openxmlformats.org/markup-compatibility/2006" xmlns:aink="http://schemas.microsoft.com/office/drawing/2016/ink" xmlns:am3d="http://schemas.microsoft.com/office/drawing/2017/model3d" xmlns:o="urn:schemas-microsoft-com:office:office" xmlns:r="http://schemas.openxmlformats.org/officeDocument/2006/relationships" xmlns:m="http://schemas.openxmlformats.org/officeDocument/2006/math" xmlns:v="urn:schemas-microsoft-com:vml" xmlns:wp14="http://schemas.microsoft.com/office/word/2010/wordprocessingDrawing" xmlns:wp="http://schemas.openxmlformats.org/drawingml/2006/wordprocessingDrawing" xmlns:w10="urn:schemas-microsoft-com:office:word" xmlns:w="http://schemas.openxmlformats.org/wordprocessingml/2006/main" xmlns:w14="http://schemas.microsoft.com/office/word/2010/wordml" xmlns:w15="http://schemas.microsoft.com/office/word/2012/wordml" xmlns:w16cex="http://schemas.microsoft.com/office/word/2018/wordml/cex" xmlns:w16cid="http://schemas.microsoft.com/office/word/2016/wordml/cid" xmlns:w16="http://schemas.microsoft.com/office/word/2018/wordml" xmlns:w16sdtdh="http://schemas.microsoft.com/office/word/2020/wordml/sdtdatahash" xmlns:w16se="http://schemas.microsoft.com/office/word/2015/wordml/symex" xmlns:wpg="http://schemas.microsoft.com/office/word/2010/wordprocessingGroup" xmlns:wpi="http://schemas.microsoft.com/office/word/2010/wordprocessingInk" xmlns:wne="http://schemas.microsoft.com/office/word/2006/wordml" xmlns:wps="http://schemas.microsoft.com/office/word/2010/wordprocessingShape" mc:Ignorable="w14 w15 w16se w16cid w16 w16cex w16sdtdh wp14">
+<w:ftr xmlns:wpc="http://schemas.microsoft.com/office/word/2010/wordprocessingCanvas" xmlns:cx="http://schemas.microsoft.com/office/drawing/2014/chartex" xmlns:cx1="http://schemas.microsoft.com/office/drawing/2015/9/8/chartex" xmlns:cx2="http://schemas.microsoft.com/office/drawing/2015/10/21/chartex" xmlns:cx3="http://schemas.microsoft.com/office/drawing/2016/5/9/chartex" xmlns:cx4="http://schemas.microsoft.com/office/drawing/2016/5/10/chartex" xmlns:cx5="http://schemas.microsoft.com/office/drawing/2016/5/11/chartex" xmlns:cx6="http://schemas.microsoft.com/office/drawing/2016/5/12/chartex" xmlns:cx7="http://schemas.microsoft.com/office/drawing/2016/5/13/chartex" xmlns:cx8="http://schemas.microsoft.com/office/drawing/2016/5/14/chartex" xmlns:mc="http://schemas.openxmlformats.org/markup-compatibility/2006" xmlns:aink="http://schemas.microsoft.com/office/drawing/2016/ink" xmlns:am3d="http://schemas.microsoft.com/office/drawing/2017/model3d" xmlns:o="urn:schemas-microsoft-com:office:office" xmlns:oel="http://schemas.microsoft.com/office/2019/extlst" xmlns:r="http://schemas.openxmlformats.org/officeDocument/2006/relationships" xmlns:m="http://schemas.openxmlformats.org/officeDocument/2006/math" xmlns:v="urn:schemas-microsoft-com:vml" xmlns:wp14="http://schemas.microsoft.com/office/word/2010/wordprocessingDrawing" xmlns:wp="http://schemas.openxmlformats.org/drawingml/2006/wordprocessingDrawing" xmlns:w10="urn:schemas-microsoft-com:office:word" xmlns:w="http://schemas.openxmlformats.org/wordprocessingml/2006/main" xmlns:w14="http://schemas.microsoft.com/office/word/2010/wordml" xmlns:w15="http://schemas.microsoft.com/office/word/2012/wordml" xmlns:w16cex="http://schemas.microsoft.com/office/word/2018/wordml/cex" xmlns:w16cid="http://schemas.microsoft.com/office/word/2016/wordml/cid" xmlns:w16="http://schemas.microsoft.com/office/word/2018/wordml" xmlns:w16sdtdh="http://schemas.microsoft.com/office/word/2020/wordml/sdtdatahash" xmlns:w16se="http://schemas.microsoft.com/office/word/2015/wordml/symex" xmlns:wpg="http://schemas.microsoft.com/office/word/2010/wordprocessingGroup" xmlns:wpi="http://schemas.microsoft.com/office/word/2010/wordprocessingInk" xmlns:wne="http://schemas.microsoft.com/office/word/2006/wordml" xmlns:wps="http://schemas.microsoft.com/office/word/2010/wordprocessingShape" mc:Ignorable="w14 w15 w16se w16cid w16 w16cex w16sdtdh wp14">
   <w:p>
     <w:pPr>
       <w:pStyle w:val="Footer"/>
@@ -651,7 +369,7 @@
 </file>
 
 <file path=word/footer2.xml><?xml version="1.0" encoding="utf-8"?>
-<w:ftr xmlns:wpc="http://schemas.microsoft.com/office/word/2010/wordprocessingCanvas" xmlns:cx="http://schemas.microsoft.com/office/drawing/2014/chartex" xmlns:cx1="http://schemas.microsoft.com/office/drawing/2015/9/8/chartex" xmlns:cx2="http://schemas.microsoft.com/office/drawing/2015/10/21/chartex" xmlns:cx3="http://schemas.microsoft.com/office/drawing/2016/5/9/chartex" xmlns:cx4="http://schemas.microsoft.com/office/drawing/2016/5/10/chartex" xmlns:cx5="http://schemas.microsoft.com/office/drawing/2016/5/11/chartex" xmlns:cx6="http://schemas.microsoft.com/office/drawing/2016/5/12/chartex" xmlns:cx7="http://schemas.microsoft.com/office/drawing/2016/5/13/chartex" xmlns:cx8="http://schemas.microsoft.com/office/drawing/2016/5/14/chartex" xmlns:mc="http://schemas.openxmlformats.org/markup-compatibility/2006" xmlns:aink="http://schemas.microsoft.com/office/drawing/2016/ink" xmlns:am3d="http://schemas.microsoft.com/office/drawing/2017/model3d" xmlns:o="urn:schemas-microsoft-com:office:office" xmlns:r="http://schemas.openxmlformats.org/officeDocument/2006/relationships" xmlns:m="http://schemas.openxmlformats.org/officeDocument/2006/math" xmlns:v="urn:schemas-microsoft-com:vml" xmlns:wp14="http://schemas.microsoft.com/office/word/2010/wordprocessingDrawing" xmlns:wp="http://schemas.openxmlformats.org/drawingml/2006/wordprocessingDrawing" xmlns:w10="urn:schemas-microsoft-com:office:word" xmlns:w="http://schemas.openxmlformats.org/wordprocessingml/2006/main" xmlns:w14="http://schemas.microsoft.com/office/word/2010/wordml" xmlns:w15="http://schemas.microsoft.com/office/word/2012/wordml" xmlns:w16cex="http://schemas.microsoft.com/office/word/2018/wordml/cex" xmlns:w16cid="http://schemas.microsoft.com/office/word/2016/wordml/cid" xmlns:w16="http://schemas.microsoft.com/office/word/2018/wordml" xmlns:w16sdtdh="http://schemas.microsoft.com/office/word/2020/wordml/sdtdatahash" xmlns:w16se="http://schemas.microsoft.com/office/word/2015/wordml/symex" xmlns:wpg="http://schemas.microsoft.com/office/word/2010/wordprocessingGroup" xmlns:wpi="http://schemas.microsoft.com/office/word/2010/wordprocessingInk" xmlns:wne="http://schemas.microsoft.com/office/word/2006/wordml" xmlns:wps="http://schemas.microsoft.com/office/word/2010/wordprocessingShape" mc:Ignorable="w14 w15 w16se w16cid w16 w16cex w16sdtdh wp14">
+<w:ftr xmlns:wpc="http://schemas.microsoft.com/office/word/2010/wordprocessingCanvas" xmlns:cx="http://schemas.microsoft.com/office/drawing/2014/chartex" xmlns:cx1="http://schemas.microsoft.com/office/drawing/2015/9/8/chartex" xmlns:cx2="http://schemas.microsoft.com/office/drawing/2015/10/21/chartex" xmlns:cx3="http://schemas.microsoft.com/office/drawing/2016/5/9/chartex" xmlns:cx4="http://schemas.microsoft.com/office/drawing/2016/5/10/chartex" xmlns:cx5="http://schemas.microsoft.com/office/drawing/2016/5/11/chartex" xmlns:cx6="http://schemas.microsoft.com/office/drawing/2016/5/12/chartex" xmlns:cx7="http://schemas.microsoft.com/office/drawing/2016/5/13/chartex" xmlns:cx8="http://schemas.microsoft.com/office/drawing/2016/5/14/chartex" xmlns:mc="http://schemas.openxmlformats.org/markup-compatibility/2006" xmlns:aink="http://schemas.microsoft.com/office/drawing/2016/ink" xmlns:am3d="http://schemas.microsoft.com/office/drawing/2017/model3d" xmlns:o="urn:schemas-microsoft-com:office:office" xmlns:oel="http://schemas.microsoft.com/office/2019/extlst" xmlns:r="http://schemas.openxmlformats.org/officeDocument/2006/relationships" xmlns:m="http://schemas.openxmlformats.org/officeDocument/2006/math" xmlns:v="urn:schemas-microsoft-com:vml" xmlns:wp14="http://schemas.microsoft.com/office/word/2010/wordprocessingDrawing" xmlns:wp="http://schemas.openxmlformats.org/drawingml/2006/wordprocessingDrawing" xmlns:w10="urn:schemas-microsoft-com:office:word" xmlns:w="http://schemas.openxmlformats.org/wordprocessingml/2006/main" xmlns:w14="http://schemas.microsoft.com/office/word/2010/wordml" xmlns:w15="http://schemas.microsoft.com/office/word/2012/wordml" xmlns:w16cex="http://schemas.microsoft.com/office/word/2018/wordml/cex" xmlns:w16cid="http://schemas.microsoft.com/office/word/2016/wordml/cid" xmlns:w16="http://schemas.microsoft.com/office/word/2018/wordml" xmlns:w16sdtdh="http://schemas.microsoft.com/office/word/2020/wordml/sdtdatahash" xmlns:w16se="http://schemas.microsoft.com/office/word/2015/wordml/symex" xmlns:wpg="http://schemas.microsoft.com/office/word/2010/wordprocessingGroup" xmlns:wpi="http://schemas.microsoft.com/office/word/2010/wordprocessingInk" xmlns:wne="http://schemas.microsoft.com/office/word/2006/wordml" xmlns:wps="http://schemas.microsoft.com/office/word/2010/wordprocessingShape" mc:Ignorable="w14 w15 w16se w16cid w16 w16cex w16sdtdh wp14">
   <w:p>
     <w:pPr>
       <w:pStyle w:val="Footer"/>
@@ -688,7 +406,7 @@
 </file>
 
 <file path=word/footer3.xml><?xml version="1.0" encoding="utf-8"?>
-<w:ftr xmlns:wpc="http://schemas.microsoft.com/office/word/2010/wordprocessingCanvas" xmlns:cx="http://schemas.microsoft.com/office/drawing/2014/chartex" xmlns:cx1="http://schemas.microsoft.com/office/drawing/2015/9/8/chartex" xmlns:cx2="http://schemas.microsoft.com/office/drawing/2015/10/21/chartex" xmlns:cx3="http://schemas.microsoft.com/office/drawing/2016/5/9/chartex" xmlns:cx4="http://schemas.microsoft.com/office/drawing/2016/5/10/chartex" xmlns:cx5="http://schemas.microsoft.com/office/drawing/2016/5/11/chartex" xmlns:cx6="http://schemas.microsoft.com/office/drawing/2016/5/12/chartex" xmlns:cx7="http://schemas.microsoft.com/office/drawing/2016/5/13/chartex" xmlns:cx8="http://schemas.microsoft.com/office/drawing/2016/5/14/chartex" xmlns:mc="http://schemas.openxmlformats.org/markup-compatibility/2006" xmlns:aink="http://schemas.microsoft.com/office/drawing/2016/ink" xmlns:am3d="http://schemas.microsoft.com/office/drawing/2017/model3d" xmlns:o="urn:schemas-microsoft-com:office:office" xmlns:r="http://schemas.openxmlformats.org/officeDocument/2006/relationships" xmlns:m="http://schemas.openxmlformats.org/officeDocument/2006/math" xmlns:v="urn:schemas-microsoft-com:vml" xmlns:wp14="http://schemas.microsoft.com/office/word/2010/wordprocessingDrawing" xmlns:wp="http://schemas.openxmlformats.org/drawingml/2006/wordprocessingDrawing" xmlns:w10="urn:schemas-microsoft-com:office:word" xmlns:w="http://schemas.openxmlformats.org/wordprocessingml/2006/main" xmlns:w14="http://schemas.microsoft.com/office/word/2010/wordml" xmlns:w15="http://schemas.microsoft.com/office/word/2012/wordml" xmlns:w16cex="http://schemas.microsoft.com/office/word/2018/wordml/cex" xmlns:w16cid="http://schemas.microsoft.com/office/word/2016/wordml/cid" xmlns:w16="http://schemas.microsoft.com/office/word/2018/wordml" xmlns:w16sdtdh="http://schemas.microsoft.com/office/word/2020/wordml/sdtdatahash" xmlns:w16se="http://schemas.microsoft.com/office/word/2015/wordml/symex" xmlns:wpg="http://schemas.microsoft.com/office/word/2010/wordprocessingGroup" xmlns:wpi="http://schemas.microsoft.com/office/word/2010/wordprocessingInk" xmlns:wne="http://schemas.microsoft.com/office/word/2006/wordml" xmlns:wps="http://schemas.microsoft.com/office/word/2010/wordprocessingShape" mc:Ignorable="w14 w15 w16se w16cid w16 w16cex w16sdtdh wp14">
+<w:ftr xmlns:wpc="http://schemas.microsoft.com/office/word/2010/wordprocessingCanvas" xmlns:cx="http://schemas.microsoft.com/office/drawing/2014/chartex" xmlns:cx1="http://schemas.microsoft.com/office/drawing/2015/9/8/chartex" xmlns:cx2="http://schemas.microsoft.com/office/drawing/2015/10/21/chartex" xmlns:cx3="http://schemas.microsoft.com/office/drawing/2016/5/9/chartex" xmlns:cx4="http://schemas.microsoft.com/office/drawing/2016/5/10/chartex" xmlns:cx5="http://schemas.microsoft.com/office/drawing/2016/5/11/chartex" xmlns:cx6="http://schemas.microsoft.com/office/drawing/2016/5/12/chartex" xmlns:cx7="http://schemas.microsoft.com/office/drawing/2016/5/13/chartex" xmlns:cx8="http://schemas.microsoft.com/office/drawing/2016/5/14/chartex" xmlns:mc="http://schemas.openxmlformats.org/markup-compatibility/2006" xmlns:aink="http://schemas.microsoft.com/office/drawing/2016/ink" xmlns:am3d="http://schemas.microsoft.com/office/drawing/2017/model3d" xmlns:o="urn:schemas-microsoft-com:office:office" xmlns:oel="http://schemas.microsoft.com/office/2019/extlst" xmlns:r="http://schemas.openxmlformats.org/officeDocument/2006/relationships" xmlns:m="http://schemas.openxmlformats.org/officeDocument/2006/math" xmlns:v="urn:schemas-microsoft-com:vml" xmlns:wp14="http://schemas.microsoft.com/office/word/2010/wordprocessingDrawing" xmlns:wp="http://schemas.openxmlformats.org/drawingml/2006/wordprocessingDrawing" xmlns:w10="urn:schemas-microsoft-com:office:word" xmlns:w="http://schemas.openxmlformats.org/wordprocessingml/2006/main" xmlns:w14="http://schemas.microsoft.com/office/word/2010/wordml" xmlns:w15="http://schemas.microsoft.com/office/word/2012/wordml" xmlns:w16cex="http://schemas.microsoft.com/office/word/2018/wordml/cex" xmlns:w16cid="http://schemas.microsoft.com/office/word/2016/wordml/cid" xmlns:w16="http://schemas.microsoft.com/office/word/2018/wordml" xmlns:w16sdtdh="http://schemas.microsoft.com/office/word/2020/wordml/sdtdatahash" xmlns:w16se="http://schemas.microsoft.com/office/word/2015/wordml/symex" xmlns:wpg="http://schemas.microsoft.com/office/word/2010/wordprocessingGroup" xmlns:wpi="http://schemas.microsoft.com/office/word/2010/wordprocessingInk" xmlns:wne="http://schemas.microsoft.com/office/word/2006/wordml" xmlns:wps="http://schemas.microsoft.com/office/word/2010/wordprocessingShape" mc:Ignorable="w14 w15 w16se w16cid w16 w16cex w16sdtdh wp14">
   <w:p>
     <w:pPr>
       <w:pStyle w:val="Footer"/>
@@ -698,7 +416,7 @@
 </file>
 
 <file path=word/footnotes.xml><?xml version="1.0" encoding="utf-8"?>
-<w:footnotes xmlns:wpc="http://schemas.microsoft.com/office/word/2010/wordprocessingCanvas" xmlns:cx="http://schemas.microsoft.com/office/drawing/2014/chartex" xmlns:cx1="http://schemas.microsoft.com/office/drawing/2015/9/8/chartex" xmlns:cx2="http://schemas.microsoft.com/office/drawing/2015/10/21/chartex" xmlns:cx3="http://schemas.microsoft.com/office/drawing/2016/5/9/chartex" xmlns:cx4="http://schemas.microsoft.com/office/drawing/2016/5/10/chartex" xmlns:cx5="http://schemas.microsoft.com/office/drawing/2016/5/11/chartex" xmlns:cx6="http://schemas.microsoft.com/office/drawing/2016/5/12/chartex" xmlns:cx7="http://schemas.microsoft.com/office/drawing/2016/5/13/chartex" xmlns:cx8="http://schemas.microsoft.com/office/drawing/2016/5/14/chartex" xmlns:mc="http://schemas.openxmlformats.org/markup-compatibility/2006" xmlns:aink="http://schemas.microsoft.com/office/drawing/2016/ink" xmlns:am3d="http://schemas.microsoft.com/office/drawing/2017/model3d" xmlns:o="urn:schemas-microsoft-com:office:office" xmlns:r="http://schemas.openxmlformats.org/officeDocument/2006/relationships" xmlns:m="http://schemas.openxmlformats.org/officeDocument/2006/math" xmlns:v="urn:schemas-microsoft-com:vml" xmlns:wp14="http://schemas.microsoft.com/office/word/2010/wordprocessingDrawing" xmlns:wp="http://schemas.openxmlformats.org/drawingml/2006/wordprocessingDrawing" xmlns:w10="urn:schemas-microsoft-com:office:word" xmlns:w="http://schemas.openxmlformats.org/wordprocessingml/2006/main" xmlns:w14="http://schemas.microsoft.com/office/word/2010/wordml" xmlns:w15="http://schemas.microsoft.com/office/word/2012/wordml" xmlns:w16cex="http://schemas.microsoft.com/office/word/2018/wordml/cex" xmlns:w16cid="http://schemas.microsoft.com/office/word/2016/wordml/cid" xmlns:w16="http://schemas.microsoft.com/office/word/2018/wordml" xmlns:w16sdtdh="http://schemas.microsoft.com/office/word/2020/wordml/sdtdatahash" xmlns:w16se="http://schemas.microsoft.com/office/word/2015/wordml/symex" xmlns:wpg="http://schemas.microsoft.com/office/word/2010/wordprocessingGroup" xmlns:wpi="http://schemas.microsoft.com/office/word/2010/wordprocessingInk" xmlns:wne="http://schemas.microsoft.com/office/word/2006/wordml" xmlns:wps="http://schemas.microsoft.com/office/word/2010/wordprocessingShape" mc:Ignorable="w14 w15 w16se w16cid w16 w16cex w16sdtdh wp14">
+<w:footnotes xmlns:wpc="http://schemas.microsoft.com/office/word/2010/wordprocessingCanvas" xmlns:cx="http://schemas.microsoft.com/office/drawing/2014/chartex" xmlns:cx1="http://schemas.microsoft.com/office/drawing/2015/9/8/chartex" xmlns:cx2="http://schemas.microsoft.com/office/drawing/2015/10/21/chartex" xmlns:cx3="http://schemas.microsoft.com/office/drawing/2016/5/9/chartex" xmlns:cx4="http://schemas.microsoft.com/office/drawing/2016/5/10/chartex" xmlns:cx5="http://schemas.microsoft.com/office/drawing/2016/5/11/chartex" xmlns:cx6="http://schemas.microsoft.com/office/drawing/2016/5/12/chartex" xmlns:cx7="http://schemas.microsoft.com/office/drawing/2016/5/13/chartex" xmlns:cx8="http://schemas.microsoft.com/office/drawing/2016/5/14/chartex" xmlns:mc="http://schemas.openxmlformats.org/markup-compatibility/2006" xmlns:aink="http://schemas.microsoft.com/office/drawing/2016/ink" xmlns:am3d="http://schemas.microsoft.com/office/drawing/2017/model3d" xmlns:o="urn:schemas-microsoft-com:office:office" xmlns:oel="http://schemas.microsoft.com/office/2019/extlst" xmlns:r="http://schemas.openxmlformats.org/officeDocument/2006/relationships" xmlns:m="http://schemas.openxmlformats.org/officeDocument/2006/math" xmlns:v="urn:schemas-microsoft-com:vml" xmlns:wp14="http://schemas.microsoft.com/office/word/2010/wordprocessingDrawing" xmlns:wp="http://schemas.openxmlformats.org/drawingml/2006/wordprocessingDrawing" xmlns:w10="urn:schemas-microsoft-com:office:word" xmlns:w="http://schemas.openxmlformats.org/wordprocessingml/2006/main" xmlns:w14="http://schemas.microsoft.com/office/word/2010/wordml" xmlns:w15="http://schemas.microsoft.com/office/word/2012/wordml" xmlns:w16cex="http://schemas.microsoft.com/office/word/2018/wordml/cex" xmlns:w16cid="http://schemas.microsoft.com/office/word/2016/wordml/cid" xmlns:w16="http://schemas.microsoft.com/office/word/2018/wordml" xmlns:w16sdtdh="http://schemas.microsoft.com/office/word/2020/wordml/sdtdatahash" xmlns:w16se="http://schemas.microsoft.com/office/word/2015/wordml/symex" xmlns:wpg="http://schemas.microsoft.com/office/word/2010/wordprocessingGroup" xmlns:wpi="http://schemas.microsoft.com/office/word/2010/wordprocessingInk" xmlns:wne="http://schemas.microsoft.com/office/word/2006/wordml" xmlns:wps="http://schemas.microsoft.com/office/word/2010/wordprocessingShape" mc:Ignorable="w14 w15 w16se w16cid w16 w16cex w16sdtdh wp14">
   <w:footnote w:type="separator" w:id="-1">
     <w:p>
       <w:pPr>
@@ -723,7 +441,7 @@
 </file>
 
 <file path=word/header1.xml><?xml version="1.0" encoding="utf-8"?>
-<w:hdr xmlns:wpc="http://schemas.microsoft.com/office/word/2010/wordprocessingCanvas" xmlns:cx="http://schemas.microsoft.com/office/drawing/2014/chartex" xmlns:cx1="http://schemas.microsoft.com/office/drawing/2015/9/8/chartex" xmlns:cx2="http://schemas.microsoft.com/office/drawing/2015/10/21/chartex" xmlns:cx3="http://schemas.microsoft.com/office/drawing/2016/5/9/chartex" xmlns:cx4="http://schemas.microsoft.com/office/drawing/2016/5/10/chartex" xmlns:cx5="http://schemas.microsoft.com/office/drawing/2016/5/11/chartex" xmlns:cx6="http://schemas.microsoft.com/office/drawing/2016/5/12/chartex" xmlns:cx7="http://schemas.microsoft.com/office/drawing/2016/5/13/chartex" xmlns:cx8="http://schemas.microsoft.com/office/drawing/2016/5/14/chartex" xmlns:mc="http://schemas.openxmlformats.org/markup-compatibility/2006" xmlns:aink="http://schemas.microsoft.com/office/drawing/2016/ink" xmlns:am3d="http://schemas.microsoft.com/office/drawing/2017/model3d" xmlns:o="urn:schemas-microsoft-com:office:office" xmlns:r="http://schemas.openxmlformats.org/officeDocument/2006/relationships" xmlns:m="http://schemas.openxmlformats.org/officeDocument/2006/math" xmlns:v="urn:schemas-microsoft-com:vml" xmlns:wp14="http://schemas.microsoft.com/office/word/2010/wordprocessingDrawing" xmlns:wp="http://schemas.openxmlformats.org/drawingml/2006/wordprocessingDrawing" xmlns:w10="urn:schemas-microsoft-com:office:word" xmlns:w="http://schemas.openxmlformats.org/wordprocessingml/2006/main" xmlns:w14="http://schemas.microsoft.com/office/word/2010/wordml" xmlns:w15="http://schemas.microsoft.com/office/word/2012/wordml" xmlns:w16cex="http://schemas.microsoft.com/office/word/2018/wordml/cex" xmlns:w16cid="http://schemas.microsoft.com/office/word/2016/wordml/cid" xmlns:w16="http://schemas.microsoft.com/office/word/2018/wordml" xmlns:w16sdtdh="http://schemas.microsoft.com/office/word/2020/wordml/sdtdatahash" xmlns:w16se="http://schemas.microsoft.com/office/word/2015/wordml/symex" xmlns:wpg="http://schemas.microsoft.com/office/word/2010/wordprocessingGroup" xmlns:wpi="http://schemas.microsoft.com/office/word/2010/wordprocessingInk" xmlns:wne="http://schemas.microsoft.com/office/word/2006/wordml" xmlns:wps="http://schemas.microsoft.com/office/word/2010/wordprocessingShape" mc:Ignorable="w14 w15 w16se w16cid w16 w16cex w16sdtdh wp14">
+<w:hdr xmlns:wpc="http://schemas.microsoft.com/office/word/2010/wordprocessingCanvas" xmlns:cx="http://schemas.microsoft.com/office/drawing/2014/chartex" xmlns:cx1="http://schemas.microsoft.com/office/drawing/2015/9/8/chartex" xmlns:cx2="http://schemas.microsoft.com/office/drawing/2015/10/21/chartex" xmlns:cx3="http://schemas.microsoft.com/office/drawing/2016/5/9/chartex" xmlns:cx4="http://schemas.microsoft.com/office/drawing/2016/5/10/chartex" xmlns:cx5="http://schemas.microsoft.com/office/drawing/2016/5/11/chartex" xmlns:cx6="http://schemas.microsoft.com/office/drawing/2016/5/12/chartex" xmlns:cx7="http://schemas.microsoft.com/office/drawing/2016/5/13/chartex" xmlns:cx8="http://schemas.microsoft.com/office/drawing/2016/5/14/chartex" xmlns:mc="http://schemas.openxmlformats.org/markup-compatibility/2006" xmlns:aink="http://schemas.microsoft.com/office/drawing/2016/ink" xmlns:am3d="http://schemas.microsoft.com/office/drawing/2017/model3d" xmlns:o="urn:schemas-microsoft-com:office:office" xmlns:oel="http://schemas.microsoft.com/office/2019/extlst" xmlns:r="http://schemas.openxmlformats.org/officeDocument/2006/relationships" xmlns:m="http://schemas.openxmlformats.org/officeDocument/2006/math" xmlns:v="urn:schemas-microsoft-com:vml" xmlns:wp14="http://schemas.microsoft.com/office/word/2010/wordprocessingDrawing" xmlns:wp="http://schemas.openxmlformats.org/drawingml/2006/wordprocessingDrawing" xmlns:w10="urn:schemas-microsoft-com:office:word" xmlns:w="http://schemas.openxmlformats.org/wordprocessingml/2006/main" xmlns:w14="http://schemas.microsoft.com/office/word/2010/wordml" xmlns:w15="http://schemas.microsoft.com/office/word/2012/wordml" xmlns:w16cex="http://schemas.microsoft.com/office/word/2018/wordml/cex" xmlns:w16cid="http://schemas.microsoft.com/office/word/2016/wordml/cid" xmlns:w16="http://schemas.microsoft.com/office/word/2018/wordml" xmlns:w16sdtdh="http://schemas.microsoft.com/office/word/2020/wordml/sdtdatahash" xmlns:w16se="http://schemas.microsoft.com/office/word/2015/wordml/symex" xmlns:wpg="http://schemas.microsoft.com/office/word/2010/wordprocessingGroup" xmlns:wpi="http://schemas.microsoft.com/office/word/2010/wordprocessingInk" xmlns:wne="http://schemas.microsoft.com/office/word/2006/wordml" xmlns:wps="http://schemas.microsoft.com/office/word/2010/wordprocessingShape" mc:Ignorable="w14 w15 w16se w16cid w16 w16cex w16sdtdh wp14">
   <w:p>
     <w:pPr>
       <w:pStyle w:val="Header"/>
@@ -733,7 +451,7 @@
 </file>
 
 <file path=word/header2.xml><?xml version="1.0" encoding="utf-8"?>
-<w:hdr xmlns:wpc="http://schemas.microsoft.com/office/word/2010/wordprocessingCanvas" xmlns:cx="http://schemas.microsoft.com/office/drawing/2014/chartex" xmlns:cx1="http://schemas.microsoft.com/office/drawing/2015/9/8/chartex" xmlns:cx2="http://schemas.microsoft.com/office/drawing/2015/10/21/chartex" xmlns:cx3="http://schemas.microsoft.com/office/drawing/2016/5/9/chartex" xmlns:cx4="http://schemas.microsoft.com/office/drawing/2016/5/10/chartex" xmlns:cx5="http://schemas.microsoft.com/office/drawing/2016/5/11/chartex" xmlns:cx6="http://schemas.microsoft.com/office/drawing/2016/5/12/chartex" xmlns:cx7="http://schemas.microsoft.com/office/drawing/2016/5/13/chartex" xmlns:cx8="http://schemas.microsoft.com/office/drawing/2016/5/14/chartex" xmlns:mc="http://schemas.openxmlformats.org/markup-compatibility/2006" xmlns:aink="http://schemas.microsoft.com/office/drawing/2016/ink" xmlns:am3d="http://schemas.microsoft.com/office/drawing/2017/model3d" xmlns:o="urn:schemas-microsoft-com:office:office" xmlns:r="http://schemas.openxmlformats.org/officeDocument/2006/relationships" xmlns:m="http://schemas.openxmlformats.org/officeDocument/2006/math" xmlns:v="urn:schemas-microsoft-com:vml" xmlns:wp14="http://schemas.microsoft.com/office/word/2010/wordprocessingDrawing" xmlns:wp="http://schemas.openxmlformats.org/drawingml/2006/wordprocessingDrawing" xmlns:w10="urn:schemas-microsoft-com:office:word" xmlns:w="http://schemas.openxmlformats.org/wordprocessingml/2006/main" xmlns:w14="http://schemas.microsoft.com/office/word/2010/wordml" xmlns:w15="http://schemas.microsoft.com/office/word/2012/wordml" xmlns:w16cex="http://schemas.microsoft.com/office/word/2018/wordml/cex" xmlns:w16cid="http://schemas.microsoft.com/office/word/2016/wordml/cid" xmlns:w16="http://schemas.microsoft.com/office/word/2018/wordml" xmlns:w16sdtdh="http://schemas.microsoft.com/office/word/2020/wordml/sdtdatahash" xmlns:w16se="http://schemas.microsoft.com/office/word/2015/wordml/symex" xmlns:wpg="http://schemas.microsoft.com/office/word/2010/wordprocessingGroup" xmlns:wpi="http://schemas.microsoft.com/office/word/2010/wordprocessingInk" xmlns:wne="http://schemas.microsoft.com/office/word/2006/wordml" xmlns:wps="http://schemas.microsoft.com/office/word/2010/wordprocessingShape" mc:Ignorable="w14 w15 w16se w16cid w16 w16cex w16sdtdh wp14">
+<w:hdr xmlns:wpc="http://schemas.microsoft.com/office/word/2010/wordprocessingCanvas" xmlns:cx="http://schemas.microsoft.com/office/drawing/2014/chartex" xmlns:cx1="http://schemas.microsoft.com/office/drawing/2015/9/8/chartex" xmlns:cx2="http://schemas.microsoft.com/office/drawing/2015/10/21/chartex" xmlns:cx3="http://schemas.microsoft.com/office/drawing/2016/5/9/chartex" xmlns:cx4="http://schemas.microsoft.com/office/drawing/2016/5/10/chartex" xmlns:cx5="http://schemas.microsoft.com/office/drawing/2016/5/11/chartex" xmlns:cx6="http://schemas.microsoft.com/office/drawing/2016/5/12/chartex" xmlns:cx7="http://schemas.microsoft.com/office/drawing/2016/5/13/chartex" xmlns:cx8="http://schemas.microsoft.com/office/drawing/2016/5/14/chartex" xmlns:mc="http://schemas.openxmlformats.org/markup-compatibility/2006" xmlns:aink="http://schemas.microsoft.com/office/drawing/2016/ink" xmlns:am3d="http://schemas.microsoft.com/office/drawing/2017/model3d" xmlns:o="urn:schemas-microsoft-com:office:office" xmlns:oel="http://schemas.microsoft.com/office/2019/extlst" xmlns:r="http://schemas.openxmlformats.org/officeDocument/2006/relationships" xmlns:m="http://schemas.openxmlformats.org/officeDocument/2006/math" xmlns:v="urn:schemas-microsoft-com:vml" xmlns:wp14="http://schemas.microsoft.com/office/word/2010/wordprocessingDrawing" xmlns:wp="http://schemas.openxmlformats.org/drawingml/2006/wordprocessingDrawing" xmlns:w10="urn:schemas-microsoft-com:office:word" xmlns:w="http://schemas.openxmlformats.org/wordprocessingml/2006/main" xmlns:w14="http://schemas.microsoft.com/office/word/2010/wordml" xmlns:w15="http://schemas.microsoft.com/office/word/2012/wordml" xmlns:w16cex="http://schemas.microsoft.com/office/word/2018/wordml/cex" xmlns:w16cid="http://schemas.microsoft.com/office/word/2016/wordml/cid" xmlns:w16="http://schemas.microsoft.com/office/word/2018/wordml" xmlns:w16sdtdh="http://schemas.microsoft.com/office/word/2020/wordml/sdtdatahash" xmlns:w16se="http://schemas.microsoft.com/office/word/2015/wordml/symex" xmlns:wpg="http://schemas.microsoft.com/office/word/2010/wordprocessingGroup" xmlns:wpi="http://schemas.microsoft.com/office/word/2010/wordprocessingInk" xmlns:wne="http://schemas.microsoft.com/office/word/2006/wordml" xmlns:wps="http://schemas.microsoft.com/office/word/2010/wordprocessingShape" mc:Ignorable="w14 w15 w16se w16cid w16 w16cex w16sdtdh wp14">
   <w:p>
     <w:pPr>
       <w:pStyle w:val="Footer"/>
@@ -756,7 +474,7 @@
 </file>
 
 <file path=word/header3.xml><?xml version="1.0" encoding="utf-8"?>
-<w:hdr xmlns:wpc="http://schemas.microsoft.com/office/word/2010/wordprocessingCanvas" xmlns:cx="http://schemas.microsoft.com/office/drawing/2014/chartex" xmlns:cx1="http://schemas.microsoft.com/office/drawing/2015/9/8/chartex" xmlns:cx2="http://schemas.microsoft.com/office/drawing/2015/10/21/chartex" xmlns:cx3="http://schemas.microsoft.com/office/drawing/2016/5/9/chartex" xmlns:cx4="http://schemas.microsoft.com/office/drawing/2016/5/10/chartex" xmlns:cx5="http://schemas.microsoft.com/office/drawing/2016/5/11/chartex" xmlns:cx6="http://schemas.microsoft.com/office/drawing/2016/5/12/chartex" xmlns:cx7="http://schemas.microsoft.com/office/drawing/2016/5/13/chartex" xmlns:cx8="http://schemas.microsoft.com/office/drawing/2016/5/14/chartex" xmlns:mc="http://schemas.openxmlformats.org/markup-compatibility/2006" xmlns:aink="http://schemas.microsoft.com/office/drawing/2016/ink" xmlns:am3d="http://schemas.microsoft.com/office/drawing/2017/model3d" xmlns:o="urn:schemas-microsoft-com:office:office" xmlns:r="http://schemas.openxmlformats.org/officeDocument/2006/relationships" xmlns:m="http://schemas.openxmlformats.org/officeDocument/2006/math" xmlns:v="urn:schemas-microsoft-com:vml" xmlns:wp14="http://schemas.microsoft.com/office/word/2010/wordprocessingDrawing" xmlns:wp="http://schemas.openxmlformats.org/drawingml/2006/wordprocessingDrawing" xmlns:w10="urn:schemas-microsoft-com:office:word" xmlns:w="http://schemas.openxmlformats.org/wordprocessingml/2006/main" xmlns:w14="http://schemas.microsoft.com/office/word/2010/wordml" xmlns:w15="http://schemas.microsoft.com/office/word/2012/wordml" xmlns:w16cex="http://schemas.microsoft.com/office/word/2018/wordml/cex" xmlns:w16cid="http://schemas.microsoft.com/office/word/2016/wordml/cid" xmlns:w16="http://schemas.microsoft.com/office/word/2018/wordml" xmlns:w16sdtdh="http://schemas.microsoft.com/office/word/2020/wordml/sdtdatahash" xmlns:w16se="http://schemas.microsoft.com/office/word/2015/wordml/symex" xmlns:wpg="http://schemas.microsoft.com/office/word/2010/wordprocessingGroup" xmlns:wpi="http://schemas.microsoft.com/office/word/2010/wordprocessingInk" xmlns:wne="http://schemas.microsoft.com/office/word/2006/wordml" xmlns:wps="http://schemas.microsoft.com/office/word/2010/wordprocessingShape" mc:Ignorable="w14 w15 w16se w16cid w16 w16cex w16sdtdh wp14">
+<w:hdr xmlns:wpc="http://schemas.microsoft.com/office/word/2010/wordprocessingCanvas" xmlns:cx="http://schemas.microsoft.com/office/drawing/2014/chartex" xmlns:cx1="http://schemas.microsoft.com/office/drawing/2015/9/8/chartex" xmlns:cx2="http://schemas.microsoft.com/office/drawing/2015/10/21/chartex" xmlns:cx3="http://schemas.microsoft.com/office/drawing/2016/5/9/chartex" xmlns:cx4="http://schemas.microsoft.com/office/drawing/2016/5/10/chartex" xmlns:cx5="http://schemas.microsoft.com/office/drawing/2016/5/11/chartex" xmlns:cx6="http://schemas.microsoft.com/office/drawing/2016/5/12/chartex" xmlns:cx7="http://schemas.microsoft.com/office/drawing/2016/5/13/chartex" xmlns:cx8="http://schemas.microsoft.com/office/drawing/2016/5/14/chartex" xmlns:mc="http://schemas.openxmlformats.org/markup-compatibility/2006" xmlns:aink="http://schemas.microsoft.com/office/drawing/2016/ink" xmlns:am3d="http://schemas.microsoft.com/office/drawing/2017/model3d" xmlns:o="urn:schemas-microsoft-com:office:office" xmlns:oel="http://schemas.microsoft.com/office/2019/extlst" xmlns:r="http://schemas.openxmlformats.org/officeDocument/2006/relationships" xmlns:m="http://schemas.openxmlformats.org/officeDocument/2006/math" xmlns:v="urn:schemas-microsoft-com:vml" xmlns:wp14="http://schemas.microsoft.com/office/word/2010/wordprocessingDrawing" xmlns:wp="http://schemas.openxmlformats.org/drawingml/2006/wordprocessingDrawing" xmlns:w10="urn:schemas-microsoft-com:office:word" xmlns:w="http://schemas.openxmlformats.org/wordprocessingml/2006/main" xmlns:w14="http://schemas.microsoft.com/office/word/2010/wordml" xmlns:w15="http://schemas.microsoft.com/office/word/2012/wordml" xmlns:w16cex="http://schemas.microsoft.com/office/word/2018/wordml/cex" xmlns:w16cid="http://schemas.microsoft.com/office/word/2016/wordml/cid" xmlns:w16="http://schemas.microsoft.com/office/word/2018/wordml" xmlns:w16sdtdh="http://schemas.microsoft.com/office/word/2020/wordml/sdtdatahash" xmlns:w16se="http://schemas.microsoft.com/office/word/2015/wordml/symex" xmlns:wpg="http://schemas.microsoft.com/office/word/2010/wordprocessingGroup" xmlns:wpi="http://schemas.microsoft.com/office/word/2010/wordprocessingInk" xmlns:wne="http://schemas.microsoft.com/office/word/2006/wordml" xmlns:wps="http://schemas.microsoft.com/office/word/2010/wordprocessingShape" mc:Ignorable="w14 w15 w16se w16cid w16 w16cex w16sdtdh wp14">
   <w:p>
     <w:pPr>
       <w:pStyle w:val="Header"/>
@@ -766,7 +484,7 @@
 </file>
 
 <file path=word/numbering.xml><?xml version="1.0" encoding="utf-8"?>
-<w:numbering xmlns:wpc="http://schemas.microsoft.com/office/word/2010/wordprocessingCanvas" xmlns:cx="http://schemas.microsoft.com/office/drawing/2014/chartex" xmlns:cx1="http://schemas.microsoft.com/office/drawing/2015/9/8/chartex" xmlns:cx2="http://schemas.microsoft.com/office/drawing/2015/10/21/chartex" xmlns:cx3="http://schemas.microsoft.com/office/drawing/2016/5/9/chartex" xmlns:cx4="http://schemas.microsoft.com/office/drawing/2016/5/10/chartex" xmlns:cx5="http://schemas.microsoft.com/office/drawing/2016/5/11/chartex" xmlns:cx6="http://schemas.microsoft.com/office/drawing/2016/5/12/chartex" xmlns:cx7="http://schemas.microsoft.com/office/drawing/2016/5/13/chartex" xmlns:cx8="http://schemas.microsoft.com/office/drawing/2016/5/14/chartex" xmlns:mc="http://schemas.openxmlformats.org/markup-compatibility/2006" xmlns:aink="http://schemas.microsoft.com/office/drawing/2016/ink" xmlns:am3d="http://schemas.microsoft.com/office/drawing/2017/model3d" xmlns:o="urn:schemas-microsoft-com:office:office" xmlns:r="http://schemas.openxmlformats.org/officeDocument/2006/relationships" xmlns:m="http://schemas.openxmlformats.org/officeDocument/2006/math" xmlns:v="urn:schemas-microsoft-com:vml" xmlns:wp14="http://schemas.microsoft.com/office/word/2010/wordprocessingDrawing" xmlns:wp="http://schemas.openxmlformats.org/drawingml/2006/wordprocessingDrawing" xmlns:w10="urn:schemas-microsoft-com:office:word" xmlns:w="http://schemas.openxmlformats.org/wordprocessingml/2006/main" xmlns:w14="http://schemas.microsoft.com/office/word/2010/wordml" xmlns:w15="http://schemas.microsoft.com/office/word/2012/wordml" xmlns:w16cex="http://schemas.microsoft.com/office/word/2018/wordml/cex" xmlns:w16cid="http://schemas.microsoft.com/office/word/2016/wordml/cid" xmlns:w16="http://schemas.microsoft.com/office/word/2018/wordml" xmlns:w16sdtdh="http://schemas.microsoft.com/office/word/2020/wordml/sdtdatahash" xmlns:w16se="http://schemas.microsoft.com/office/word/2015/wordml/symex" xmlns:wpg="http://schemas.microsoft.com/office/word/2010/wordprocessingGroup" xmlns:wpi="http://schemas.microsoft.com/office/word/2010/wordprocessingInk" xmlns:wne="http://schemas.microsoft.com/office/word/2006/wordml" xmlns:wps="http://schemas.microsoft.com/office/word/2010/wordprocessingShape" mc:Ignorable="w14 w15 w16se w16cid w16 w16cex w16sdtdh wp14">
+<w:numbering xmlns:wpc="http://schemas.microsoft.com/office/word/2010/wordprocessingCanvas" xmlns:cx="http://schemas.microsoft.com/office/drawing/2014/chartex" xmlns:cx1="http://schemas.microsoft.com/office/drawing/2015/9/8/chartex" xmlns:cx2="http://schemas.microsoft.com/office/drawing/2015/10/21/chartex" xmlns:cx3="http://schemas.microsoft.com/office/drawing/2016/5/9/chartex" xmlns:cx4="http://schemas.microsoft.com/office/drawing/2016/5/10/chartex" xmlns:cx5="http://schemas.microsoft.com/office/drawing/2016/5/11/chartex" xmlns:cx6="http://schemas.microsoft.com/office/drawing/2016/5/12/chartex" xmlns:cx7="http://schemas.microsoft.com/office/drawing/2016/5/13/chartex" xmlns:cx8="http://schemas.microsoft.com/office/drawing/2016/5/14/chartex" xmlns:mc="http://schemas.openxmlformats.org/markup-compatibility/2006" xmlns:aink="http://schemas.microsoft.com/office/drawing/2016/ink" xmlns:am3d="http://schemas.microsoft.com/office/drawing/2017/model3d" xmlns:o="urn:schemas-microsoft-com:office:office" xmlns:oel="http://schemas.microsoft.com/office/2019/extlst" xmlns:r="http://schemas.openxmlformats.org/officeDocument/2006/relationships" xmlns:m="http://schemas.openxmlformats.org/officeDocument/2006/math" xmlns:v="urn:schemas-microsoft-com:vml" xmlns:wp14="http://schemas.microsoft.com/office/word/2010/wordprocessingDrawing" xmlns:wp="http://schemas.openxmlformats.org/drawingml/2006/wordprocessingDrawing" xmlns:w10="urn:schemas-microsoft-com:office:word" xmlns:w="http://schemas.openxmlformats.org/wordprocessingml/2006/main" xmlns:w14="http://schemas.microsoft.com/office/word/2010/wordml" xmlns:w15="http://schemas.microsoft.com/office/word/2012/wordml" xmlns:w16cex="http://schemas.microsoft.com/office/word/2018/wordml/cex" xmlns:w16cid="http://schemas.microsoft.com/office/word/2016/wordml/cid" xmlns:w16="http://schemas.microsoft.com/office/word/2018/wordml" xmlns:w16sdtdh="http://schemas.microsoft.com/office/word/2020/wordml/sdtdatahash" xmlns:w16se="http://schemas.microsoft.com/office/word/2015/wordml/symex" xmlns:wpg="http://schemas.microsoft.com/office/word/2010/wordprocessingGroup" xmlns:wpi="http://schemas.microsoft.com/office/word/2010/wordprocessingInk" xmlns:wne="http://schemas.microsoft.com/office/word/2006/wordml" xmlns:wps="http://schemas.microsoft.com/office/word/2010/wordprocessingShape" mc:Ignorable="w14 w15 w16se w16cid w16 w16cex w16sdtdh wp14">
   <w:abstractNum w:abstractNumId="0" w15:restartNumberingAfterBreak="0">
     <w:nsid w:val="FFFFFF7C"/>
     <w:multiLevelType w:val="singleLevel"/>
@@ -952,34 +670,34 @@
       </w:rPr>
     </w:lvl>
   </w:abstractNum>
-  <w:num w:numId="1">
+  <w:num w:numId="1" w16cid:durableId="1118261578">
     <w:abstractNumId w:val="9"/>
   </w:num>
-  <w:num w:numId="2">
+  <w:num w:numId="2" w16cid:durableId="959265293">
     <w:abstractNumId w:val="7"/>
   </w:num>
-  <w:num w:numId="3">
+  <w:num w:numId="3" w16cid:durableId="1340543269">
     <w:abstractNumId w:val="6"/>
   </w:num>
-  <w:num w:numId="4">
+  <w:num w:numId="4" w16cid:durableId="547684624">
     <w:abstractNumId w:val="5"/>
   </w:num>
-  <w:num w:numId="5">
+  <w:num w:numId="5" w16cid:durableId="1707412792">
     <w:abstractNumId w:val="4"/>
   </w:num>
-  <w:num w:numId="6">
+  <w:num w:numId="6" w16cid:durableId="1939867321">
     <w:abstractNumId w:val="8"/>
   </w:num>
-  <w:num w:numId="7">
+  <w:num w:numId="7" w16cid:durableId="1027675720">
     <w:abstractNumId w:val="3"/>
   </w:num>
-  <w:num w:numId="8">
+  <w:num w:numId="8" w16cid:durableId="1114445157">
     <w:abstractNumId w:val="2"/>
   </w:num>
-  <w:num w:numId="9">
+  <w:num w:numId="9" w16cid:durableId="191849177">
     <w:abstractNumId w:val="1"/>
   </w:num>
-  <w:num w:numId="10">
+  <w:num w:numId="10" w16cid:durableId="954868581">
     <w:abstractNumId w:val="0"/>
   </w:num>
 </w:numbering>

</xml_diff>